<commit_message>
docs: adding evaluation matrix
</commit_message>
<xml_diff>
--- a/Malware Detection with static and dynamic features.docx
+++ b/Malware Detection with static and dynamic features.docx
@@ -3385,12 +3385,12 @@
           <wp:inline distB="114300" distT="114300" distL="114300" distR="114300">
             <wp:extent cx="2971800" cy="1371600"/>
             <wp:effectExtent b="0" l="0" r="0" t="0"/>
-            <wp:docPr id="68" name="image5.png"/>
+            <wp:docPr id="74" name="image4.png"/>
             <a:graphic>
               <a:graphicData uri="http://schemas.openxmlformats.org/drawingml/2006/picture">
                 <pic:pic>
                   <pic:nvPicPr>
-                    <pic:cNvPr id="0" name="image5.png"/>
+                    <pic:cNvPr id="0" name="image4.png"/>
                     <pic:cNvPicPr preferRelativeResize="0"/>
                   </pic:nvPicPr>
                   <pic:blipFill>
@@ -3469,12 +3469,12 @@
           <wp:inline distB="114300" distT="114300" distL="114300" distR="114300">
             <wp:extent cx="2971800" cy="3238500"/>
             <wp:effectExtent b="0" l="0" r="0" t="0"/>
-            <wp:docPr id="67" name="image7.png"/>
+            <wp:docPr id="73" name="image1.png"/>
             <a:graphic>
               <a:graphicData uri="http://schemas.openxmlformats.org/drawingml/2006/picture">
                 <pic:pic>
                   <pic:nvPicPr>
-                    <pic:cNvPr id="0" name="image7.png"/>
+                    <pic:cNvPr id="0" name="image1.png"/>
                     <pic:cNvPicPr preferRelativeResize="0"/>
                   </pic:nvPicPr>
                   <pic:blipFill>
@@ -3730,12 +3730,12 @@
           <wp:inline distB="114300" distT="114300" distL="114300" distR="114300">
             <wp:extent cx="2971800" cy="1511300"/>
             <wp:effectExtent b="0" l="0" r="0" t="0"/>
-            <wp:docPr id="65" name="image4.png"/>
+            <wp:docPr id="69" name="image10.png"/>
             <a:graphic>
               <a:graphicData uri="http://schemas.openxmlformats.org/drawingml/2006/picture">
                 <pic:pic>
                   <pic:nvPicPr>
-                    <pic:cNvPr id="0" name="image4.png"/>
+                    <pic:cNvPr id="0" name="image10.png"/>
                     <pic:cNvPicPr preferRelativeResize="0"/>
                   </pic:nvPicPr>
                   <pic:blipFill>
@@ -4123,12 +4123,12 @@
           <wp:inline distB="114300" distT="114300" distL="114300" distR="114300">
             <wp:extent cx="2971800" cy="2006600"/>
             <wp:effectExtent b="0" l="0" r="0" t="0"/>
-            <wp:docPr id="62" name="image1.png"/>
+            <wp:docPr id="64" name="image18.png"/>
             <a:graphic>
               <a:graphicData uri="http://schemas.openxmlformats.org/drawingml/2006/picture">
                 <pic:pic>
                   <pic:nvPicPr>
-                    <pic:cNvPr id="0" name="image1.png"/>
+                    <pic:cNvPr id="0" name="image18.png"/>
                     <pic:cNvPicPr preferRelativeResize="0"/>
                   </pic:nvPicPr>
                   <pic:blipFill>
@@ -4247,12 +4247,12 @@
           <wp:inline distB="114300" distT="114300" distL="114300" distR="114300">
             <wp:extent cx="2971800" cy="2019300"/>
             <wp:effectExtent b="0" l="0" r="0" t="0"/>
-            <wp:docPr id="69" name="image9.png"/>
+            <wp:docPr id="75" name="image16.png"/>
             <a:graphic>
               <a:graphicData uri="http://schemas.openxmlformats.org/drawingml/2006/picture">
                 <pic:pic>
                   <pic:nvPicPr>
-                    <pic:cNvPr id="0" name="image9.png"/>
+                    <pic:cNvPr id="0" name="image16.png"/>
                     <pic:cNvPicPr preferRelativeResize="0"/>
                   </pic:nvPicPr>
                   <pic:blipFill>
@@ -4467,12 +4467,12 @@
           <wp:inline distB="114300" distT="114300" distL="114300" distR="114300">
             <wp:extent cx="2971800" cy="2578100"/>
             <wp:effectExtent b="0" l="0" r="0" t="0"/>
-            <wp:docPr id="64" name="image3.png"/>
+            <wp:docPr id="66" name="image6.png"/>
             <a:graphic>
               <a:graphicData uri="http://schemas.openxmlformats.org/drawingml/2006/picture">
                 <pic:pic>
                   <pic:nvPicPr>
-                    <pic:cNvPr id="0" name="image3.png"/>
+                    <pic:cNvPr id="0" name="image6.png"/>
                     <pic:cNvPicPr preferRelativeResize="0"/>
                   </pic:nvPicPr>
                   <pic:blipFill>
@@ -4713,12 +4713,12 @@
           <wp:inline distB="114300" distT="114300" distL="114300" distR="114300">
             <wp:extent cx="2971800" cy="2184400"/>
             <wp:effectExtent b="0" l="0" r="0" t="0"/>
-            <wp:docPr id="72" name="image10.png"/>
+            <wp:docPr id="78" name="image3.png"/>
             <a:graphic>
               <a:graphicData uri="http://schemas.openxmlformats.org/drawingml/2006/picture">
                 <pic:pic>
                   <pic:nvPicPr>
-                    <pic:cNvPr id="0" name="image10.png"/>
+                    <pic:cNvPr id="0" name="image3.png"/>
                     <pic:cNvPicPr preferRelativeResize="0"/>
                   </pic:nvPicPr>
                   <pic:blipFill>
@@ -5322,12 +5322,12 @@
           <wp:inline distB="114300" distT="114300" distL="114300" distR="114300">
             <wp:extent cx="2520353" cy="1078711"/>
             <wp:effectExtent b="0" l="0" r="0" t="0"/>
-            <wp:docPr id="63" name="image2.png"/>
+            <wp:docPr id="65" name="image12.png"/>
             <a:graphic>
               <a:graphicData uri="http://schemas.openxmlformats.org/drawingml/2006/picture">
                 <pic:pic>
                   <pic:nvPicPr>
-                    <pic:cNvPr id="0" name="image2.png"/>
+                    <pic:cNvPr id="0" name="image12.png"/>
                     <pic:cNvPicPr preferRelativeResize="0"/>
                   </pic:nvPicPr>
                   <pic:blipFill>
@@ -5423,12 +5423,12 @@
           <wp:inline distB="114300" distT="114300" distL="114300" distR="114300">
             <wp:extent cx="2443163" cy="453966"/>
             <wp:effectExtent b="0" l="0" r="0" t="0"/>
-            <wp:docPr id="66" name="image8.png"/>
+            <wp:docPr id="70" name="image5.png"/>
             <a:graphic>
               <a:graphicData uri="http://schemas.openxmlformats.org/drawingml/2006/picture">
                 <pic:pic>
                   <pic:nvPicPr>
-                    <pic:cNvPr id="0" name="image8.png"/>
+                    <pic:cNvPr id="0" name="image5.png"/>
                     <pic:cNvPicPr preferRelativeResize="0"/>
                   </pic:nvPicPr>
                   <pic:blipFill>
@@ -5524,12 +5524,12 @@
           <wp:inline distB="114300" distT="114300" distL="114300" distR="114300">
             <wp:extent cx="1533525" cy="404043"/>
             <wp:effectExtent b="0" l="0" r="0" t="0"/>
-            <wp:docPr id="71" name="image12.png"/>
+            <wp:docPr id="77" name="image15.png"/>
             <a:graphic>
               <a:graphicData uri="http://schemas.openxmlformats.org/drawingml/2006/picture">
                 <pic:pic>
                   <pic:nvPicPr>
-                    <pic:cNvPr id="0" name="image12.png"/>
+                    <pic:cNvPr id="0" name="image15.png"/>
                     <pic:cNvPicPr preferRelativeResize="0"/>
                   </pic:nvPicPr>
                   <pic:blipFill>
@@ -5625,12 +5625,12 @@
           <wp:inline distB="114300" distT="114300" distL="114300" distR="114300">
             <wp:extent cx="1362075" cy="432107"/>
             <wp:effectExtent b="0" l="0" r="0" t="0"/>
-            <wp:docPr id="73" name="image11.png"/>
+            <wp:docPr id="79" name="image17.png"/>
             <a:graphic>
               <a:graphicData uri="http://schemas.openxmlformats.org/drawingml/2006/picture">
                 <pic:pic>
                   <pic:nvPicPr>
-                    <pic:cNvPr id="0" name="image11.png"/>
+                    <pic:cNvPr id="0" name="image17.png"/>
                     <pic:cNvPicPr preferRelativeResize="0"/>
                   </pic:nvPicPr>
                   <pic:blipFill>
@@ -5895,12 +5895,12 @@
           <wp:inline distB="114300" distT="114300" distL="114300" distR="114300">
             <wp:extent cx="2971800" cy="1981200"/>
             <wp:effectExtent b="0" l="0" r="0" t="0"/>
-            <wp:docPr id="70" name="image6.png"/>
+            <wp:docPr id="76" name="image13.png"/>
             <a:graphic>
               <a:graphicData uri="http://schemas.openxmlformats.org/drawingml/2006/picture">
                 <pic:pic>
                   <pic:nvPicPr>
-                    <pic:cNvPr id="0" name="image6.png"/>
+                    <pic:cNvPr id="0" name="image13.png"/>
                     <pic:cNvPicPr preferRelativeResize="0"/>
                   </pic:nvPicPr>
                   <pic:blipFill>
@@ -6015,33 +6015,17 @@
       <w:pPr>
         <w:jc w:val="center"/>
         <w:rPr>
-          <w:sz w:val="24"/>
-          <w:szCs w:val="24"/>
-        </w:rPr>
-      </w:pPr>
-      <w:r>
-        <w:rPr>
-          <w:sz w:val="24"/>
-          <w:szCs w:val="24"/>
-          <w:rtl w:val="0"/>
-        </w:rPr>
-        <w:t xml:space="preserve">V       E</w:t>
-      </w:r>
-      <w:r>
-        <w:rPr>
           <w:sz w:val="20"/>
           <w:szCs w:val="20"/>
-          <w:rtl w:val="0"/>
-        </w:rPr>
-        <w:t xml:space="preserve">XPERIMENTS</w:t>
-      </w:r>
-      <w:r>
-        <w:rPr>
-          <w:sz w:val="24"/>
-          <w:szCs w:val="24"/>
-          <w:rtl w:val="0"/>
-        </w:rPr>
-        <w:t xml:space="preserve"> A</w:t>
+        </w:rPr>
+      </w:pPr>
+      <w:r>
+        <w:rPr>
+          <w:sz w:val="24"/>
+          <w:szCs w:val="24"/>
+          <w:rtl w:val="0"/>
+        </w:rPr>
+        <w:t xml:space="preserve">V       E</w:t>
       </w:r>
       <w:r>
         <w:rPr>
@@ -6049,15 +6033,15 @@
           <w:szCs w:val="20"/>
           <w:rtl w:val="0"/>
         </w:rPr>
-        <w:t xml:space="preserve">ND</w:t>
-      </w:r>
-      <w:r>
-        <w:rPr>
-          <w:sz w:val="24"/>
-          <w:szCs w:val="24"/>
-          <w:rtl w:val="0"/>
-        </w:rPr>
-        <w:t xml:space="preserve"> R</w:t>
+        <w:t xml:space="preserve">XPERIMENTS</w:t>
+      </w:r>
+      <w:r>
+        <w:rPr>
+          <w:sz w:val="24"/>
+          <w:szCs w:val="24"/>
+          <w:rtl w:val="0"/>
+        </w:rPr>
+        <w:t xml:space="preserve"> A</w:t>
       </w:r>
       <w:r>
         <w:rPr>
@@ -6065,16 +6049,142 @@
           <w:szCs w:val="20"/>
           <w:rtl w:val="0"/>
         </w:rPr>
+        <w:t xml:space="preserve">ND</w:t>
+      </w:r>
+      <w:r>
+        <w:rPr>
+          <w:sz w:val="24"/>
+          <w:szCs w:val="24"/>
+          <w:rtl w:val="0"/>
+        </w:rPr>
+        <w:t xml:space="preserve"> R</w:t>
+      </w:r>
+      <w:r>
+        <w:rPr>
+          <w:sz w:val="20"/>
+          <w:szCs w:val="20"/>
+          <w:rtl w:val="0"/>
+        </w:rPr>
         <w:t xml:space="preserve">ESULTS</w:t>
       </w:r>
-      <w:r>
-        <w:rPr>
-          <w:rtl w:val="0"/>
-        </w:rPr>
-      </w:r>
-    </w:p>
-    <w:p>
-      <w:pPr>
+    </w:p>
+    <w:p>
+      <w:pPr>
+        <w:jc w:val="left"/>
+        <w:rPr>
+          <w:sz w:val="20"/>
+          <w:szCs w:val="20"/>
+        </w:rPr>
+      </w:pPr>
+      <w:r>
+        <w:rPr>
+          <w:rtl w:val="0"/>
+        </w:rPr>
+      </w:r>
+    </w:p>
+    <w:p>
+      <w:pPr>
+        <w:jc w:val="left"/>
+        <w:rPr>
+          <w:sz w:val="24"/>
+          <w:szCs w:val="24"/>
+        </w:rPr>
+      </w:pPr>
+      <w:r>
+        <w:rPr>
+          <w:sz w:val="24"/>
+          <w:szCs w:val="24"/>
+          <w:rtl w:val="0"/>
+        </w:rPr>
+        <w:t xml:space="preserve">Experiment evaluation is one of the key roles in machine learning. It tells us how well the model would work on production. Machine Learning Engineers choose the best model which is suitable for the business needs. We have trained the various machine learning classifiers with 70% data and 30% testing data. We splitted the data matrix into training and testing set to check the robustness of the model. After training the model with training data and testing with the test data, we got the following report of various machine learning models.</w:t>
+      </w:r>
+    </w:p>
+    <w:p>
+      <w:pPr>
+        <w:jc w:val="left"/>
+        <w:rPr>
+          <w:sz w:val="24"/>
+          <w:szCs w:val="24"/>
+        </w:rPr>
+      </w:pPr>
+      <w:r>
+        <w:rPr>
+          <w:rtl w:val="0"/>
+        </w:rPr>
+      </w:r>
+    </w:p>
+    <w:p>
+      <w:pPr>
+        <w:jc w:val="left"/>
+        <w:rPr>
+          <w:sz w:val="24"/>
+          <w:szCs w:val="24"/>
+        </w:rPr>
+      </w:pPr>
+      <w:r>
+        <w:rPr>
+          <w:sz w:val="24"/>
+          <w:szCs w:val="24"/>
+          <w:rtl w:val="0"/>
+        </w:rPr>
+        <w:t xml:space="preserve">In the SVM Classifier, we got the confusion matrix as follows.</w:t>
+      </w:r>
+    </w:p>
+    <w:p>
+      <w:pPr>
+        <w:jc w:val="center"/>
+        <w:rPr>
+          <w:sz w:val="24"/>
+          <w:szCs w:val="24"/>
+        </w:rPr>
+      </w:pPr>
+      <w:r>
+        <w:rPr>
+          <w:sz w:val="24"/>
+          <w:szCs w:val="24"/>
+        </w:rPr>
+        <w:drawing>
+          <wp:inline distB="114300" distT="114300" distL="114300" distR="114300">
+            <wp:extent cx="2971800" cy="2463800"/>
+            <wp:effectExtent b="0" l="0" r="0" t="0"/>
+            <wp:docPr id="62" name="image7.png"/>
+            <a:graphic>
+              <a:graphicData uri="http://schemas.openxmlformats.org/drawingml/2006/picture">
+                <pic:pic>
+                  <pic:nvPicPr>
+                    <pic:cNvPr id="0" name="image7.png"/>
+                    <pic:cNvPicPr preferRelativeResize="0"/>
+                  </pic:nvPicPr>
+                  <pic:blipFill>
+                    <a:blip r:embed="rId22"/>
+                    <a:srcRect b="0" l="0" r="0" t="0"/>
+                    <a:stretch>
+                      <a:fillRect/>
+                    </a:stretch>
+                  </pic:blipFill>
+                  <pic:spPr>
+                    <a:xfrm>
+                      <a:off x="0" y="0"/>
+                      <a:ext cx="2971800" cy="2463800"/>
+                    </a:xfrm>
+                    <a:prstGeom prst="rect"/>
+                    <a:ln/>
+                  </pic:spPr>
+                </pic:pic>
+              </a:graphicData>
+            </a:graphic>
+          </wp:inline>
+        </w:drawing>
+      </w:r>
+      <w:r>
+        <w:rPr>
+          <w:rtl w:val="0"/>
+        </w:rPr>
+      </w:r>
+    </w:p>
+    <w:p>
+      <w:pPr>
+        <w:jc w:val="center"/>
         <w:rPr>
           <w:color w:val="000000"/>
           <w:sz w:val="24"/>
@@ -6083,8 +6193,12 @@
       </w:pPr>
       <w:r>
         <w:rPr>
-          <w:rtl w:val="0"/>
-        </w:rPr>
+          <w:color w:val="000000"/>
+          <w:sz w:val="24"/>
+          <w:szCs w:val="24"/>
+          <w:rtl w:val="0"/>
+        </w:rPr>
+        <w:t xml:space="preserve">Fig. 9 Confusion Matrix of SVM</w:t>
       </w:r>
     </w:p>
     <w:p>
@@ -6110,6 +6224,1369 @@
     </w:p>
     <w:p>
       <w:pPr>
+        <w:pBdr>
+          <w:top w:space="0" w:sz="0" w:val="nil"/>
+          <w:left w:space="0" w:sz="0" w:val="nil"/>
+          <w:bottom w:space="0" w:sz="0" w:val="nil"/>
+          <w:right w:space="0" w:sz="0" w:val="nil"/>
+          <w:between w:space="0" w:sz="0" w:val="nil"/>
+        </w:pBdr>
+        <w:rPr>
+          <w:sz w:val="24"/>
+          <w:szCs w:val="24"/>
+        </w:rPr>
+      </w:pPr>
+      <w:r>
+        <w:rPr>
+          <w:rtl w:val="0"/>
+        </w:rPr>
+      </w:r>
+    </w:p>
+    <w:p>
+      <w:pPr>
+        <w:pBdr>
+          <w:top w:space="0" w:sz="0" w:val="nil"/>
+          <w:left w:space="0" w:sz="0" w:val="nil"/>
+          <w:bottom w:space="0" w:sz="0" w:val="nil"/>
+          <w:right w:space="0" w:sz="0" w:val="nil"/>
+          <w:between w:space="0" w:sz="0" w:val="nil"/>
+        </w:pBdr>
+        <w:ind w:firstLine="720"/>
+        <w:jc w:val="left"/>
+        <w:rPr>
+          <w:sz w:val="24"/>
+          <w:szCs w:val="24"/>
+        </w:rPr>
+      </w:pPr>
+      <w:r>
+        <w:rPr>
+          <w:sz w:val="24"/>
+          <w:szCs w:val="24"/>
+          <w:rtl w:val="0"/>
+        </w:rPr>
+        <w:t xml:space="preserve">TP = 34</w:t>
+        <w:tab/>
+        <w:t xml:space="preserve">FN = 4</w:t>
+      </w:r>
+    </w:p>
+    <w:p>
+      <w:pPr>
+        <w:pBdr>
+          <w:top w:space="0" w:sz="0" w:val="nil"/>
+          <w:left w:space="0" w:sz="0" w:val="nil"/>
+          <w:bottom w:space="0" w:sz="0" w:val="nil"/>
+          <w:right w:space="0" w:sz="0" w:val="nil"/>
+          <w:between w:space="0" w:sz="0" w:val="nil"/>
+        </w:pBdr>
+        <w:ind w:firstLine="720"/>
+        <w:jc w:val="left"/>
+        <w:rPr>
+          <w:sz w:val="24"/>
+          <w:szCs w:val="24"/>
+        </w:rPr>
+      </w:pPr>
+      <w:r>
+        <w:rPr>
+          <w:sz w:val="24"/>
+          <w:szCs w:val="24"/>
+          <w:rtl w:val="0"/>
+        </w:rPr>
+        <w:t xml:space="preserve">FP = 0</w:t>
+        <w:tab/>
+        <w:tab/>
+        <w:t xml:space="preserve">TN = 50</w:t>
+      </w:r>
+    </w:p>
+    <w:p>
+      <w:pPr>
+        <w:pBdr>
+          <w:top w:space="0" w:sz="0" w:val="nil"/>
+          <w:left w:space="0" w:sz="0" w:val="nil"/>
+          <w:bottom w:space="0" w:sz="0" w:val="nil"/>
+          <w:right w:space="0" w:sz="0" w:val="nil"/>
+          <w:between w:space="0" w:sz="0" w:val="nil"/>
+        </w:pBdr>
+        <w:ind w:left="0" w:firstLine="0"/>
+        <w:jc w:val="left"/>
+        <w:rPr>
+          <w:sz w:val="24"/>
+          <w:szCs w:val="24"/>
+        </w:rPr>
+      </w:pPr>
+      <w:r>
+        <w:rPr>
+          <w:rtl w:val="0"/>
+        </w:rPr>
+      </w:r>
+    </w:p>
+    <w:p>
+      <w:pPr>
+        <w:pBdr>
+          <w:top w:space="0" w:sz="0" w:val="nil"/>
+          <w:left w:space="0" w:sz="0" w:val="nil"/>
+          <w:bottom w:space="0" w:sz="0" w:val="nil"/>
+          <w:right w:space="0" w:sz="0" w:val="nil"/>
+          <w:between w:space="0" w:sz="0" w:val="nil"/>
+        </w:pBdr>
+        <w:ind w:left="0" w:firstLine="0"/>
+        <w:jc w:val="left"/>
+        <w:rPr>
+          <w:sz w:val="24"/>
+          <w:szCs w:val="24"/>
+        </w:rPr>
+      </w:pPr>
+      <w:r>
+        <w:rPr>
+          <w:sz w:val="24"/>
+          <w:szCs w:val="24"/>
+          <w:rtl w:val="0"/>
+        </w:rPr>
+        <w:t xml:space="preserve">The above confusion matrix of SVM tells us that out of 38 positive (malign) APKs, they have correctly detected 34 APKs. However 4 APKs are misclassified as negative (benign) but they are maligned APKs. The same way there were 50 negative  (benign) APKs and all are correctly classified.</w:t>
+      </w:r>
+    </w:p>
+    <w:p>
+      <w:pPr>
+        <w:pBdr>
+          <w:top w:space="0" w:sz="0" w:val="nil"/>
+          <w:left w:space="0" w:sz="0" w:val="nil"/>
+          <w:bottom w:space="0" w:sz="0" w:val="nil"/>
+          <w:right w:space="0" w:sz="0" w:val="nil"/>
+          <w:between w:space="0" w:sz="0" w:val="nil"/>
+        </w:pBdr>
+        <w:ind w:left="0" w:firstLine="0"/>
+        <w:jc w:val="left"/>
+        <w:rPr>
+          <w:sz w:val="24"/>
+          <w:szCs w:val="24"/>
+        </w:rPr>
+      </w:pPr>
+      <w:r>
+        <w:rPr>
+          <w:rtl w:val="0"/>
+        </w:rPr>
+      </w:r>
+    </w:p>
+    <w:p>
+      <w:pPr>
+        <w:pBdr>
+          <w:top w:space="0" w:sz="0" w:val="nil"/>
+          <w:left w:space="0" w:sz="0" w:val="nil"/>
+          <w:bottom w:space="0" w:sz="0" w:val="nil"/>
+          <w:right w:space="0" w:sz="0" w:val="nil"/>
+          <w:between w:space="0" w:sz="0" w:val="nil"/>
+        </w:pBdr>
+        <w:ind w:left="0" w:firstLine="0"/>
+        <w:jc w:val="left"/>
+        <w:rPr>
+          <w:sz w:val="24"/>
+          <w:szCs w:val="24"/>
+        </w:rPr>
+      </w:pPr>
+      <w:r>
+        <w:rPr>
+          <w:sz w:val="24"/>
+          <w:szCs w:val="24"/>
+        </w:rPr>
+        <w:drawing>
+          <wp:inline distB="114300" distT="114300" distL="114300" distR="114300">
+            <wp:extent cx="2971800" cy="711200"/>
+            <wp:effectExtent b="0" l="0" r="0" t="0"/>
+            <wp:docPr id="67" name="image2.png"/>
+            <a:graphic>
+              <a:graphicData uri="http://schemas.openxmlformats.org/drawingml/2006/picture">
+                <pic:pic>
+                  <pic:nvPicPr>
+                    <pic:cNvPr id="0" name="image2.png"/>
+                    <pic:cNvPicPr preferRelativeResize="0"/>
+                  </pic:nvPicPr>
+                  <pic:blipFill>
+                    <a:blip r:embed="rId23"/>
+                    <a:srcRect b="0" l="0" r="0" t="0"/>
+                    <a:stretch>
+                      <a:fillRect/>
+                    </a:stretch>
+                  </pic:blipFill>
+                  <pic:spPr>
+                    <a:xfrm>
+                      <a:off x="0" y="0"/>
+                      <a:ext cx="2971800" cy="711200"/>
+                    </a:xfrm>
+                    <a:prstGeom prst="rect"/>
+                    <a:ln/>
+                  </pic:spPr>
+                </pic:pic>
+              </a:graphicData>
+            </a:graphic>
+          </wp:inline>
+        </w:drawing>
+      </w:r>
+      <w:r>
+        <w:rPr>
+          <w:rtl w:val="0"/>
+        </w:rPr>
+      </w:r>
+    </w:p>
+    <w:p>
+      <w:pPr>
+        <w:pBdr>
+          <w:top w:space="0" w:sz="0" w:val="nil"/>
+          <w:left w:space="0" w:sz="0" w:val="nil"/>
+          <w:bottom w:space="0" w:sz="0" w:val="nil"/>
+          <w:right w:space="0" w:sz="0" w:val="nil"/>
+          <w:between w:space="0" w:sz="0" w:val="nil"/>
+        </w:pBdr>
+        <w:ind w:left="0" w:firstLine="0"/>
+        <w:jc w:val="center"/>
+        <w:rPr>
+          <w:sz w:val="24"/>
+          <w:szCs w:val="24"/>
+        </w:rPr>
+      </w:pPr>
+      <w:r>
+        <w:rPr>
+          <w:sz w:val="24"/>
+          <w:szCs w:val="24"/>
+          <w:rtl w:val="0"/>
+        </w:rPr>
+        <w:t xml:space="preserve">Fig 10. Report of SVM Classifier</w:t>
+      </w:r>
+    </w:p>
+    <w:p>
+      <w:pPr>
+        <w:pBdr>
+          <w:top w:space="0" w:sz="0" w:val="nil"/>
+          <w:left w:space="0" w:sz="0" w:val="nil"/>
+          <w:bottom w:space="0" w:sz="0" w:val="nil"/>
+          <w:right w:space="0" w:sz="0" w:val="nil"/>
+          <w:between w:space="0" w:sz="0" w:val="nil"/>
+        </w:pBdr>
+        <w:ind w:left="0" w:firstLine="0"/>
+        <w:jc w:val="center"/>
+        <w:rPr>
+          <w:sz w:val="24"/>
+          <w:szCs w:val="24"/>
+        </w:rPr>
+      </w:pPr>
+      <w:r>
+        <w:rPr>
+          <w:rtl w:val="0"/>
+        </w:rPr>
+      </w:r>
+    </w:p>
+    <w:p>
+      <w:pPr>
+        <w:pBdr>
+          <w:top w:space="0" w:sz="0" w:val="nil"/>
+          <w:left w:space="0" w:sz="0" w:val="nil"/>
+          <w:bottom w:space="0" w:sz="0" w:val="nil"/>
+          <w:right w:space="0" w:sz="0" w:val="nil"/>
+          <w:between w:space="0" w:sz="0" w:val="nil"/>
+        </w:pBdr>
+        <w:ind w:left="0" w:firstLine="0"/>
+        <w:jc w:val="left"/>
+        <w:rPr>
+          <w:sz w:val="24"/>
+          <w:szCs w:val="24"/>
+        </w:rPr>
+      </w:pPr>
+      <w:r>
+        <w:rPr>
+          <w:sz w:val="24"/>
+          <w:szCs w:val="24"/>
+          <w:rtl w:val="0"/>
+        </w:rPr>
+        <w:t xml:space="preserve">accuracy = TP + TN / (TP + FP + TN + FN)</w:t>
+      </w:r>
+    </w:p>
+    <w:p>
+      <w:pPr>
+        <w:pBdr>
+          <w:top w:space="0" w:sz="0" w:val="nil"/>
+          <w:left w:space="0" w:sz="0" w:val="nil"/>
+          <w:bottom w:space="0" w:sz="0" w:val="nil"/>
+          <w:right w:space="0" w:sz="0" w:val="nil"/>
+          <w:between w:space="0" w:sz="0" w:val="nil"/>
+        </w:pBdr>
+        <w:ind w:left="0" w:firstLine="0"/>
+        <w:jc w:val="left"/>
+        <w:rPr>
+          <w:sz w:val="24"/>
+          <w:szCs w:val="24"/>
+        </w:rPr>
+      </w:pPr>
+      <w:r>
+        <w:rPr>
+          <w:sz w:val="24"/>
+          <w:szCs w:val="24"/>
+          <w:rtl w:val="0"/>
+        </w:rPr>
+        <w:t xml:space="preserve">accuracy = 0.9545</w:t>
+      </w:r>
+    </w:p>
+    <w:p>
+      <w:pPr>
+        <w:pBdr>
+          <w:top w:space="0" w:sz="0" w:val="nil"/>
+          <w:left w:space="0" w:sz="0" w:val="nil"/>
+          <w:bottom w:space="0" w:sz="0" w:val="nil"/>
+          <w:right w:space="0" w:sz="0" w:val="nil"/>
+          <w:between w:space="0" w:sz="0" w:val="nil"/>
+        </w:pBdr>
+        <w:ind w:left="0" w:firstLine="0"/>
+        <w:jc w:val="left"/>
+        <w:rPr>
+          <w:sz w:val="24"/>
+          <w:szCs w:val="24"/>
+        </w:rPr>
+      </w:pPr>
+      <w:r>
+        <w:rPr>
+          <w:rtl w:val="0"/>
+        </w:rPr>
+      </w:r>
+    </w:p>
+    <w:p>
+      <w:pPr>
+        <w:pBdr>
+          <w:top w:space="0" w:sz="0" w:val="nil"/>
+          <w:left w:space="0" w:sz="0" w:val="nil"/>
+          <w:bottom w:space="0" w:sz="0" w:val="nil"/>
+          <w:right w:space="0" w:sz="0" w:val="nil"/>
+          <w:between w:space="0" w:sz="0" w:val="nil"/>
+        </w:pBdr>
+        <w:ind w:left="0" w:firstLine="0"/>
+        <w:jc w:val="left"/>
+        <w:rPr>
+          <w:sz w:val="24"/>
+          <w:szCs w:val="24"/>
+        </w:rPr>
+      </w:pPr>
+      <w:r>
+        <w:rPr>
+          <w:sz w:val="24"/>
+          <w:szCs w:val="24"/>
+          <w:rtl w:val="0"/>
+        </w:rPr>
+        <w:t xml:space="preserve">precision = TP / (TP + FP)</w:t>
+      </w:r>
+    </w:p>
+    <w:p>
+      <w:pPr>
+        <w:pBdr>
+          <w:top w:space="0" w:sz="0" w:val="nil"/>
+          <w:left w:space="0" w:sz="0" w:val="nil"/>
+          <w:bottom w:space="0" w:sz="0" w:val="nil"/>
+          <w:right w:space="0" w:sz="0" w:val="nil"/>
+          <w:between w:space="0" w:sz="0" w:val="nil"/>
+        </w:pBdr>
+        <w:ind w:left="0" w:firstLine="0"/>
+        <w:jc w:val="left"/>
+        <w:rPr>
+          <w:sz w:val="24"/>
+          <w:szCs w:val="24"/>
+        </w:rPr>
+      </w:pPr>
+      <w:r>
+        <w:rPr>
+          <w:sz w:val="24"/>
+          <w:szCs w:val="24"/>
+          <w:rtl w:val="0"/>
+        </w:rPr>
+        <w:t xml:space="preserve">precision = 1.0</w:t>
+      </w:r>
+    </w:p>
+    <w:p>
+      <w:pPr>
+        <w:pBdr>
+          <w:top w:space="0" w:sz="0" w:val="nil"/>
+          <w:left w:space="0" w:sz="0" w:val="nil"/>
+          <w:bottom w:space="0" w:sz="0" w:val="nil"/>
+          <w:right w:space="0" w:sz="0" w:val="nil"/>
+          <w:between w:space="0" w:sz="0" w:val="nil"/>
+        </w:pBdr>
+        <w:ind w:left="0" w:firstLine="0"/>
+        <w:jc w:val="left"/>
+        <w:rPr>
+          <w:sz w:val="24"/>
+          <w:szCs w:val="24"/>
+        </w:rPr>
+      </w:pPr>
+      <w:r>
+        <w:rPr>
+          <w:rtl w:val="0"/>
+        </w:rPr>
+      </w:r>
+    </w:p>
+    <w:p>
+      <w:pPr>
+        <w:pBdr>
+          <w:top w:space="0" w:sz="0" w:val="nil"/>
+          <w:left w:space="0" w:sz="0" w:val="nil"/>
+          <w:bottom w:space="0" w:sz="0" w:val="nil"/>
+          <w:right w:space="0" w:sz="0" w:val="nil"/>
+          <w:between w:space="0" w:sz="0" w:val="nil"/>
+        </w:pBdr>
+        <w:ind w:left="0" w:firstLine="0"/>
+        <w:jc w:val="left"/>
+        <w:rPr>
+          <w:sz w:val="24"/>
+          <w:szCs w:val="24"/>
+        </w:rPr>
+      </w:pPr>
+      <w:r>
+        <w:rPr>
+          <w:sz w:val="24"/>
+          <w:szCs w:val="24"/>
+          <w:rtl w:val="0"/>
+        </w:rPr>
+        <w:t xml:space="preserve">recall = TP / (TP + FN)</w:t>
+      </w:r>
+    </w:p>
+    <w:p>
+      <w:pPr>
+        <w:pBdr>
+          <w:top w:space="0" w:sz="0" w:val="nil"/>
+          <w:left w:space="0" w:sz="0" w:val="nil"/>
+          <w:bottom w:space="0" w:sz="0" w:val="nil"/>
+          <w:right w:space="0" w:sz="0" w:val="nil"/>
+          <w:between w:space="0" w:sz="0" w:val="nil"/>
+        </w:pBdr>
+        <w:ind w:left="0" w:firstLine="0"/>
+        <w:jc w:val="left"/>
+        <w:rPr>
+          <w:sz w:val="24"/>
+          <w:szCs w:val="24"/>
+        </w:rPr>
+      </w:pPr>
+      <w:r>
+        <w:rPr>
+          <w:sz w:val="24"/>
+          <w:szCs w:val="24"/>
+          <w:rtl w:val="0"/>
+        </w:rPr>
+        <w:t xml:space="preserve">recall = 0.89</w:t>
+      </w:r>
+    </w:p>
+    <w:p>
+      <w:pPr>
+        <w:pBdr>
+          <w:top w:space="0" w:sz="0" w:val="nil"/>
+          <w:left w:space="0" w:sz="0" w:val="nil"/>
+          <w:bottom w:space="0" w:sz="0" w:val="nil"/>
+          <w:right w:space="0" w:sz="0" w:val="nil"/>
+          <w:between w:space="0" w:sz="0" w:val="nil"/>
+        </w:pBdr>
+        <w:ind w:left="0" w:firstLine="0"/>
+        <w:jc w:val="left"/>
+        <w:rPr>
+          <w:sz w:val="24"/>
+          <w:szCs w:val="24"/>
+        </w:rPr>
+      </w:pPr>
+      <w:r>
+        <w:rPr>
+          <w:rtl w:val="0"/>
+        </w:rPr>
+      </w:r>
+    </w:p>
+    <w:p>
+      <w:pPr>
+        <w:pBdr>
+          <w:top w:space="0" w:sz="0" w:val="nil"/>
+          <w:left w:space="0" w:sz="0" w:val="nil"/>
+          <w:bottom w:space="0" w:sz="0" w:val="nil"/>
+          <w:right w:space="0" w:sz="0" w:val="nil"/>
+          <w:between w:space="0" w:sz="0" w:val="nil"/>
+        </w:pBdr>
+        <w:ind w:left="0" w:firstLine="0"/>
+        <w:jc w:val="left"/>
+        <w:rPr>
+          <w:sz w:val="24"/>
+          <w:szCs w:val="24"/>
+        </w:rPr>
+      </w:pPr>
+      <w:r>
+        <w:rPr>
+          <w:sz w:val="24"/>
+          <w:szCs w:val="24"/>
+          <w:rtl w:val="0"/>
+        </w:rPr>
+        <w:t xml:space="preserve">In the Adaboost Classifier, we got the confusion matrix as below.</w:t>
+      </w:r>
+    </w:p>
+    <w:p>
+      <w:pPr>
+        <w:pBdr>
+          <w:top w:space="0" w:sz="0" w:val="nil"/>
+          <w:left w:space="0" w:sz="0" w:val="nil"/>
+          <w:bottom w:space="0" w:sz="0" w:val="nil"/>
+          <w:right w:space="0" w:sz="0" w:val="nil"/>
+          <w:between w:space="0" w:sz="0" w:val="nil"/>
+        </w:pBdr>
+        <w:ind w:left="0" w:firstLine="0"/>
+        <w:jc w:val="left"/>
+        <w:rPr>
+          <w:sz w:val="24"/>
+          <w:szCs w:val="24"/>
+        </w:rPr>
+      </w:pPr>
+      <w:r>
+        <w:rPr>
+          <w:rtl w:val="0"/>
+        </w:rPr>
+      </w:r>
+    </w:p>
+    <w:p>
+      <w:pPr>
+        <w:pBdr>
+          <w:top w:space="0" w:sz="0" w:val="nil"/>
+          <w:left w:space="0" w:sz="0" w:val="nil"/>
+          <w:bottom w:space="0" w:sz="0" w:val="nil"/>
+          <w:right w:space="0" w:sz="0" w:val="nil"/>
+          <w:between w:space="0" w:sz="0" w:val="nil"/>
+        </w:pBdr>
+        <w:ind w:left="0" w:firstLine="0"/>
+        <w:jc w:val="center"/>
+        <w:rPr>
+          <w:sz w:val="24"/>
+          <w:szCs w:val="24"/>
+        </w:rPr>
+      </w:pPr>
+      <w:r>
+        <w:rPr>
+          <w:sz w:val="24"/>
+          <w:szCs w:val="24"/>
+        </w:rPr>
+        <w:drawing>
+          <wp:inline distB="114300" distT="114300" distL="114300" distR="114300">
+            <wp:extent cx="2971800" cy="2527300"/>
+            <wp:effectExtent b="0" l="0" r="0" t="0"/>
+            <wp:docPr id="71" name="image9.png"/>
+            <a:graphic>
+              <a:graphicData uri="http://schemas.openxmlformats.org/drawingml/2006/picture">
+                <pic:pic>
+                  <pic:nvPicPr>
+                    <pic:cNvPr id="0" name="image9.png"/>
+                    <pic:cNvPicPr preferRelativeResize="0"/>
+                  </pic:nvPicPr>
+                  <pic:blipFill>
+                    <a:blip r:embed="rId24"/>
+                    <a:srcRect b="0" l="0" r="0" t="0"/>
+                    <a:stretch>
+                      <a:fillRect/>
+                    </a:stretch>
+                  </pic:blipFill>
+                  <pic:spPr>
+                    <a:xfrm>
+                      <a:off x="0" y="0"/>
+                      <a:ext cx="2971800" cy="2527300"/>
+                    </a:xfrm>
+                    <a:prstGeom prst="rect"/>
+                    <a:ln/>
+                  </pic:spPr>
+                </pic:pic>
+              </a:graphicData>
+            </a:graphic>
+          </wp:inline>
+        </w:drawing>
+      </w:r>
+      <w:r>
+        <w:rPr>
+          <w:rtl w:val="0"/>
+        </w:rPr>
+      </w:r>
+    </w:p>
+    <w:p>
+      <w:pPr>
+        <w:pBdr>
+          <w:top w:space="0" w:sz="0" w:val="nil"/>
+          <w:left w:space="0" w:sz="0" w:val="nil"/>
+          <w:bottom w:space="0" w:sz="0" w:val="nil"/>
+          <w:right w:space="0" w:sz="0" w:val="nil"/>
+          <w:between w:space="0" w:sz="0" w:val="nil"/>
+        </w:pBdr>
+        <w:ind w:left="0" w:firstLine="0"/>
+        <w:jc w:val="center"/>
+        <w:rPr>
+          <w:sz w:val="24"/>
+          <w:szCs w:val="24"/>
+        </w:rPr>
+      </w:pPr>
+      <w:r>
+        <w:rPr>
+          <w:sz w:val="24"/>
+          <w:szCs w:val="24"/>
+          <w:rtl w:val="0"/>
+        </w:rPr>
+        <w:t xml:space="preserve">Fig. 11 Confusion Matrix of AdaBoost</w:t>
+      </w:r>
+    </w:p>
+    <w:p>
+      <w:pPr>
+        <w:rPr>
+          <w:sz w:val="24"/>
+          <w:szCs w:val="24"/>
+        </w:rPr>
+      </w:pPr>
+      <w:r>
+        <w:rPr>
+          <w:rtl w:val="0"/>
+        </w:rPr>
+      </w:r>
+    </w:p>
+    <w:p>
+      <w:pPr>
+        <w:ind w:left="720" w:firstLine="720"/>
+        <w:rPr>
+          <w:sz w:val="24"/>
+          <w:szCs w:val="24"/>
+        </w:rPr>
+      </w:pPr>
+      <w:r>
+        <w:rPr>
+          <w:sz w:val="24"/>
+          <w:szCs w:val="24"/>
+          <w:rtl w:val="0"/>
+        </w:rPr>
+        <w:t xml:space="preserve">TP = 38</w:t>
+        <w:tab/>
+        <w:t xml:space="preserve">FN = 0</w:t>
+      </w:r>
+    </w:p>
+    <w:p>
+      <w:pPr>
+        <w:ind w:left="720" w:firstLine="720"/>
+        <w:rPr>
+          <w:sz w:val="24"/>
+          <w:szCs w:val="24"/>
+        </w:rPr>
+      </w:pPr>
+      <w:r>
+        <w:rPr>
+          <w:sz w:val="24"/>
+          <w:szCs w:val="24"/>
+          <w:rtl w:val="0"/>
+        </w:rPr>
+        <w:t xml:space="preserve">FP = 1</w:t>
+        <w:tab/>
+        <w:tab/>
+        <w:t xml:space="preserve">TN = 49</w:t>
+      </w:r>
+    </w:p>
+    <w:p>
+      <w:pPr>
+        <w:rPr>
+          <w:sz w:val="24"/>
+          <w:szCs w:val="24"/>
+        </w:rPr>
+      </w:pPr>
+      <w:r>
+        <w:rPr>
+          <w:rtl w:val="0"/>
+        </w:rPr>
+      </w:r>
+    </w:p>
+    <w:p>
+      <w:pPr>
+        <w:pBdr>
+          <w:top w:space="0" w:sz="0" w:val="nil"/>
+          <w:left w:space="0" w:sz="0" w:val="nil"/>
+          <w:bottom w:space="0" w:sz="0" w:val="nil"/>
+          <w:right w:space="0" w:sz="0" w:val="nil"/>
+          <w:between w:space="0" w:sz="0" w:val="nil"/>
+        </w:pBdr>
+        <w:ind w:left="0" w:firstLine="0"/>
+        <w:jc w:val="left"/>
+        <w:rPr>
+          <w:sz w:val="24"/>
+          <w:szCs w:val="24"/>
+        </w:rPr>
+      </w:pPr>
+      <w:r>
+        <w:rPr>
+          <w:sz w:val="24"/>
+          <w:szCs w:val="24"/>
+          <w:rtl w:val="0"/>
+        </w:rPr>
+        <w:t xml:space="preserve">The above confusion matrix of Adaboost classifier tells us that out of 38 positive (malign) APKs, they have correctly classified all the APKs. But in a negative scenario, out of 50 APKs, they misclassified 1 APK, which is actually negative (benign) but classified as a positive (malign).</w:t>
+      </w:r>
+    </w:p>
+    <w:p>
+      <w:pPr>
+        <w:pBdr>
+          <w:top w:space="0" w:sz="0" w:val="nil"/>
+          <w:left w:space="0" w:sz="0" w:val="nil"/>
+          <w:bottom w:space="0" w:sz="0" w:val="nil"/>
+          <w:right w:space="0" w:sz="0" w:val="nil"/>
+          <w:between w:space="0" w:sz="0" w:val="nil"/>
+        </w:pBdr>
+        <w:ind w:left="0" w:firstLine="0"/>
+        <w:jc w:val="left"/>
+        <w:rPr>
+          <w:sz w:val="24"/>
+          <w:szCs w:val="24"/>
+        </w:rPr>
+      </w:pPr>
+      <w:r>
+        <w:rPr>
+          <w:rtl w:val="0"/>
+        </w:rPr>
+      </w:r>
+    </w:p>
+    <w:p>
+      <w:pPr>
+        <w:pBdr>
+          <w:top w:space="0" w:sz="0" w:val="nil"/>
+          <w:left w:space="0" w:sz="0" w:val="nil"/>
+          <w:bottom w:space="0" w:sz="0" w:val="nil"/>
+          <w:right w:space="0" w:sz="0" w:val="nil"/>
+          <w:between w:space="0" w:sz="0" w:val="nil"/>
+        </w:pBdr>
+        <w:ind w:left="0" w:firstLine="0"/>
+        <w:jc w:val="left"/>
+        <w:rPr>
+          <w:sz w:val="24"/>
+          <w:szCs w:val="24"/>
+        </w:rPr>
+      </w:pPr>
+      <w:r>
+        <w:rPr>
+          <w:sz w:val="24"/>
+          <w:szCs w:val="24"/>
+        </w:rPr>
+        <w:drawing>
+          <wp:inline distB="114300" distT="114300" distL="114300" distR="114300">
+            <wp:extent cx="2971800" cy="749300"/>
+            <wp:effectExtent b="0" l="0" r="0" t="0"/>
+            <wp:docPr id="68" name="image14.png"/>
+            <a:graphic>
+              <a:graphicData uri="http://schemas.openxmlformats.org/drawingml/2006/picture">
+                <pic:pic>
+                  <pic:nvPicPr>
+                    <pic:cNvPr id="0" name="image14.png"/>
+                    <pic:cNvPicPr preferRelativeResize="0"/>
+                  </pic:nvPicPr>
+                  <pic:blipFill>
+                    <a:blip r:embed="rId25"/>
+                    <a:srcRect b="0" l="0" r="0" t="0"/>
+                    <a:stretch>
+                      <a:fillRect/>
+                    </a:stretch>
+                  </pic:blipFill>
+                  <pic:spPr>
+                    <a:xfrm>
+                      <a:off x="0" y="0"/>
+                      <a:ext cx="2971800" cy="749300"/>
+                    </a:xfrm>
+                    <a:prstGeom prst="rect"/>
+                    <a:ln/>
+                  </pic:spPr>
+                </pic:pic>
+              </a:graphicData>
+            </a:graphic>
+          </wp:inline>
+        </w:drawing>
+      </w:r>
+      <w:r>
+        <w:rPr>
+          <w:rtl w:val="0"/>
+        </w:rPr>
+      </w:r>
+    </w:p>
+    <w:p>
+      <w:pPr>
+        <w:pBdr>
+          <w:top w:space="0" w:sz="0" w:val="nil"/>
+          <w:left w:space="0" w:sz="0" w:val="nil"/>
+          <w:bottom w:space="0" w:sz="0" w:val="nil"/>
+          <w:right w:space="0" w:sz="0" w:val="nil"/>
+          <w:between w:space="0" w:sz="0" w:val="nil"/>
+        </w:pBdr>
+        <w:ind w:left="0" w:firstLine="0"/>
+        <w:jc w:val="center"/>
+        <w:rPr>
+          <w:sz w:val="24"/>
+          <w:szCs w:val="24"/>
+        </w:rPr>
+      </w:pPr>
+      <w:r>
+        <w:rPr>
+          <w:sz w:val="24"/>
+          <w:szCs w:val="24"/>
+          <w:rtl w:val="0"/>
+        </w:rPr>
+        <w:t xml:space="preserve">Fig. 12 Report of AdaBoost Classifier</w:t>
+      </w:r>
+    </w:p>
+    <w:p>
+      <w:pPr>
+        <w:pBdr>
+          <w:top w:space="0" w:sz="0" w:val="nil"/>
+          <w:left w:space="0" w:sz="0" w:val="nil"/>
+          <w:bottom w:space="0" w:sz="0" w:val="nil"/>
+          <w:right w:space="0" w:sz="0" w:val="nil"/>
+          <w:between w:space="0" w:sz="0" w:val="nil"/>
+        </w:pBdr>
+        <w:ind w:left="0" w:firstLine="0"/>
+        <w:jc w:val="left"/>
+        <w:rPr>
+          <w:sz w:val="24"/>
+          <w:szCs w:val="24"/>
+        </w:rPr>
+      </w:pPr>
+      <w:r>
+        <w:rPr>
+          <w:rtl w:val="0"/>
+        </w:rPr>
+      </w:r>
+    </w:p>
+    <w:p>
+      <w:pPr>
+        <w:rPr>
+          <w:sz w:val="24"/>
+          <w:szCs w:val="24"/>
+        </w:rPr>
+      </w:pPr>
+      <w:r>
+        <w:rPr>
+          <w:sz w:val="24"/>
+          <w:szCs w:val="24"/>
+          <w:rtl w:val="0"/>
+        </w:rPr>
+        <w:t xml:space="preserve">accuracy = TP + TN / (TP + FP + TN + FN)</w:t>
+      </w:r>
+    </w:p>
+    <w:p>
+      <w:pPr>
+        <w:rPr>
+          <w:sz w:val="24"/>
+          <w:szCs w:val="24"/>
+        </w:rPr>
+      </w:pPr>
+      <w:r>
+        <w:rPr>
+          <w:sz w:val="24"/>
+          <w:szCs w:val="24"/>
+          <w:rtl w:val="0"/>
+        </w:rPr>
+        <w:t xml:space="preserve">accuracy = 0.98</w:t>
+      </w:r>
+    </w:p>
+    <w:p>
+      <w:pPr>
+        <w:rPr>
+          <w:sz w:val="24"/>
+          <w:szCs w:val="24"/>
+        </w:rPr>
+      </w:pPr>
+      <w:r>
+        <w:rPr>
+          <w:rtl w:val="0"/>
+        </w:rPr>
+      </w:r>
+    </w:p>
+    <w:p>
+      <w:pPr>
+        <w:rPr>
+          <w:sz w:val="24"/>
+          <w:szCs w:val="24"/>
+        </w:rPr>
+      </w:pPr>
+      <w:r>
+        <w:rPr>
+          <w:sz w:val="24"/>
+          <w:szCs w:val="24"/>
+          <w:rtl w:val="0"/>
+        </w:rPr>
+        <w:t xml:space="preserve">precision = TP / (TP + FP)</w:t>
+      </w:r>
+    </w:p>
+    <w:p>
+      <w:pPr>
+        <w:rPr>
+          <w:sz w:val="24"/>
+          <w:szCs w:val="24"/>
+        </w:rPr>
+      </w:pPr>
+      <w:r>
+        <w:rPr>
+          <w:sz w:val="24"/>
+          <w:szCs w:val="24"/>
+          <w:rtl w:val="0"/>
+        </w:rPr>
+        <w:t xml:space="preserve">precision = 0.97</w:t>
+      </w:r>
+    </w:p>
+    <w:p>
+      <w:pPr>
+        <w:rPr>
+          <w:sz w:val="24"/>
+          <w:szCs w:val="24"/>
+        </w:rPr>
+      </w:pPr>
+      <w:r>
+        <w:rPr>
+          <w:rtl w:val="0"/>
+        </w:rPr>
+      </w:r>
+    </w:p>
+    <w:p>
+      <w:pPr>
+        <w:rPr>
+          <w:sz w:val="24"/>
+          <w:szCs w:val="24"/>
+        </w:rPr>
+      </w:pPr>
+      <w:r>
+        <w:rPr>
+          <w:sz w:val="24"/>
+          <w:szCs w:val="24"/>
+          <w:rtl w:val="0"/>
+        </w:rPr>
+        <w:t xml:space="preserve">recall = TP / (TP + FN)</w:t>
+      </w:r>
+    </w:p>
+    <w:p>
+      <w:pPr>
+        <w:rPr>
+          <w:sz w:val="24"/>
+          <w:szCs w:val="24"/>
+        </w:rPr>
+      </w:pPr>
+      <w:r>
+        <w:rPr>
+          <w:sz w:val="24"/>
+          <w:szCs w:val="24"/>
+          <w:rtl w:val="0"/>
+        </w:rPr>
+        <w:t xml:space="preserve">recall = 1.0</w:t>
+      </w:r>
+    </w:p>
+    <w:p>
+      <w:pPr>
+        <w:rPr>
+          <w:sz w:val="24"/>
+          <w:szCs w:val="24"/>
+        </w:rPr>
+      </w:pPr>
+      <w:r>
+        <w:rPr>
+          <w:rtl w:val="0"/>
+        </w:rPr>
+      </w:r>
+    </w:p>
+    <w:p>
+      <w:pPr>
+        <w:rPr>
+          <w:sz w:val="24"/>
+          <w:szCs w:val="24"/>
+        </w:rPr>
+      </w:pPr>
+      <w:r>
+        <w:rPr>
+          <w:sz w:val="24"/>
+          <w:szCs w:val="24"/>
+          <w:rtl w:val="0"/>
+        </w:rPr>
+        <w:t xml:space="preserve">In the DecisionTree Classifier, we got the following confusion matrix.</w:t>
+      </w:r>
+    </w:p>
+    <w:p>
+      <w:pPr>
+        <w:rPr>
+          <w:sz w:val="24"/>
+          <w:szCs w:val="24"/>
+        </w:rPr>
+      </w:pPr>
+      <w:r>
+        <w:rPr>
+          <w:rtl w:val="0"/>
+        </w:rPr>
+      </w:r>
+    </w:p>
+    <w:p>
+      <w:pPr>
+        <w:jc w:val="center"/>
+        <w:rPr>
+          <w:sz w:val="24"/>
+          <w:szCs w:val="24"/>
+        </w:rPr>
+      </w:pPr>
+      <w:r>
+        <w:rPr>
+          <w:sz w:val="24"/>
+          <w:szCs w:val="24"/>
+        </w:rPr>
+        <w:drawing>
+          <wp:inline distB="114300" distT="114300" distL="114300" distR="114300">
+            <wp:extent cx="2971800" cy="2476500"/>
+            <wp:effectExtent b="0" l="0" r="0" t="0"/>
+            <wp:docPr id="63" name="image8.png"/>
+            <a:graphic>
+              <a:graphicData uri="http://schemas.openxmlformats.org/drawingml/2006/picture">
+                <pic:pic>
+                  <pic:nvPicPr>
+                    <pic:cNvPr id="0" name="image8.png"/>
+                    <pic:cNvPicPr preferRelativeResize="0"/>
+                  </pic:nvPicPr>
+                  <pic:blipFill>
+                    <a:blip r:embed="rId26"/>
+                    <a:srcRect b="0" l="0" r="0" t="0"/>
+                    <a:stretch>
+                      <a:fillRect/>
+                    </a:stretch>
+                  </pic:blipFill>
+                  <pic:spPr>
+                    <a:xfrm>
+                      <a:off x="0" y="0"/>
+                      <a:ext cx="2971800" cy="2476500"/>
+                    </a:xfrm>
+                    <a:prstGeom prst="rect"/>
+                    <a:ln/>
+                  </pic:spPr>
+                </pic:pic>
+              </a:graphicData>
+            </a:graphic>
+          </wp:inline>
+        </w:drawing>
+      </w:r>
+      <w:r>
+        <w:rPr>
+          <w:rtl w:val="0"/>
+        </w:rPr>
+      </w:r>
+    </w:p>
+    <w:p>
+      <w:pPr>
+        <w:jc w:val="center"/>
+        <w:rPr>
+          <w:sz w:val="24"/>
+          <w:szCs w:val="24"/>
+        </w:rPr>
+      </w:pPr>
+      <w:r>
+        <w:rPr>
+          <w:sz w:val="24"/>
+          <w:szCs w:val="24"/>
+          <w:rtl w:val="0"/>
+        </w:rPr>
+        <w:t xml:space="preserve">Fig. 13 Confusion Matrix of DecisionTree Classifier</w:t>
+      </w:r>
+    </w:p>
+    <w:p>
+      <w:pPr>
+        <w:rPr>
+          <w:sz w:val="24"/>
+          <w:szCs w:val="24"/>
+        </w:rPr>
+      </w:pPr>
+      <w:r>
+        <w:rPr>
+          <w:rtl w:val="0"/>
+        </w:rPr>
+      </w:r>
+    </w:p>
+    <w:p>
+      <w:pPr>
+        <w:ind w:firstLine="720"/>
+        <w:rPr>
+          <w:sz w:val="24"/>
+          <w:szCs w:val="24"/>
+        </w:rPr>
+      </w:pPr>
+      <w:r>
+        <w:rPr>
+          <w:sz w:val="24"/>
+          <w:szCs w:val="24"/>
+          <w:rtl w:val="0"/>
+        </w:rPr>
+        <w:t xml:space="preserve">TP = 38</w:t>
+        <w:tab/>
+        <w:t xml:space="preserve">FN = 0</w:t>
+      </w:r>
+    </w:p>
+    <w:p>
+      <w:pPr>
+        <w:ind w:firstLine="720"/>
+        <w:rPr>
+          <w:sz w:val="24"/>
+          <w:szCs w:val="24"/>
+        </w:rPr>
+      </w:pPr>
+      <w:r>
+        <w:rPr>
+          <w:sz w:val="24"/>
+          <w:szCs w:val="24"/>
+          <w:rtl w:val="0"/>
+        </w:rPr>
+        <w:t xml:space="preserve">FP = 1</w:t>
+        <w:tab/>
+        <w:tab/>
+        <w:t xml:space="preserve">TN = 49</w:t>
+      </w:r>
+    </w:p>
+    <w:p>
+      <w:pPr>
+        <w:jc w:val="left"/>
+        <w:rPr>
+          <w:sz w:val="24"/>
+          <w:szCs w:val="24"/>
+        </w:rPr>
+      </w:pPr>
+      <w:r>
+        <w:rPr>
+          <w:rtl w:val="0"/>
+        </w:rPr>
+      </w:r>
+    </w:p>
+    <w:p>
+      <w:pPr>
+        <w:rPr>
+          <w:sz w:val="24"/>
+          <w:szCs w:val="24"/>
+        </w:rPr>
+      </w:pPr>
+      <w:r>
+        <w:rPr>
+          <w:sz w:val="24"/>
+          <w:szCs w:val="24"/>
+          <w:rtl w:val="0"/>
+        </w:rPr>
+        <w:t xml:space="preserve">The above confusion matrix of DecisionTree Classifier is somehow similar to the Adaboost one which tells us that out of 38 positive (malign) APKs, they have correctly classified all the APKs. But in a negative scenario, out of 50 APKs, they misclassified 1 APK, which is actually negative (benign) but classified as a positive (malign).</w:t>
+      </w:r>
+    </w:p>
+    <w:p>
+      <w:pPr>
+        <w:rPr>
+          <w:sz w:val="24"/>
+          <w:szCs w:val="24"/>
+        </w:rPr>
+      </w:pPr>
+      <w:r>
+        <w:rPr>
+          <w:rtl w:val="0"/>
+        </w:rPr>
+      </w:r>
+    </w:p>
+    <w:p>
+      <w:pPr>
+        <w:rPr>
+          <w:sz w:val="24"/>
+          <w:szCs w:val="24"/>
+        </w:rPr>
+      </w:pPr>
+      <w:r>
+        <w:rPr>
+          <w:sz w:val="24"/>
+          <w:szCs w:val="24"/>
+        </w:rPr>
+        <w:drawing>
+          <wp:inline distB="114300" distT="114300" distL="114300" distR="114300">
+            <wp:extent cx="2971800" cy="762000"/>
+            <wp:effectExtent b="0" l="0" r="0" t="0"/>
+            <wp:docPr id="72" name="image11.png"/>
+            <a:graphic>
+              <a:graphicData uri="http://schemas.openxmlformats.org/drawingml/2006/picture">
+                <pic:pic>
+                  <pic:nvPicPr>
+                    <pic:cNvPr id="0" name="image11.png"/>
+                    <pic:cNvPicPr preferRelativeResize="0"/>
+                  </pic:nvPicPr>
+                  <pic:blipFill>
+                    <a:blip r:embed="rId27"/>
+                    <a:srcRect b="0" l="0" r="0" t="0"/>
+                    <a:stretch>
+                      <a:fillRect/>
+                    </a:stretch>
+                  </pic:blipFill>
+                  <pic:spPr>
+                    <a:xfrm>
+                      <a:off x="0" y="0"/>
+                      <a:ext cx="2971800" cy="762000"/>
+                    </a:xfrm>
+                    <a:prstGeom prst="rect"/>
+                    <a:ln/>
+                  </pic:spPr>
+                </pic:pic>
+              </a:graphicData>
+            </a:graphic>
+          </wp:inline>
+        </w:drawing>
+      </w:r>
+      <w:r>
+        <w:rPr>
+          <w:rtl w:val="0"/>
+        </w:rPr>
+      </w:r>
+    </w:p>
+    <w:p>
+      <w:pPr>
+        <w:jc w:val="center"/>
+        <w:rPr>
+          <w:sz w:val="24"/>
+          <w:szCs w:val="24"/>
+        </w:rPr>
+      </w:pPr>
+      <w:r>
+        <w:rPr>
+          <w:sz w:val="24"/>
+          <w:szCs w:val="24"/>
+          <w:rtl w:val="0"/>
+        </w:rPr>
+        <w:t xml:space="preserve">Fig. 12 Report of DecisionTree Classifier</w:t>
+      </w:r>
+    </w:p>
+    <w:p>
+      <w:pPr>
+        <w:rPr>
+          <w:sz w:val="24"/>
+          <w:szCs w:val="24"/>
+        </w:rPr>
+      </w:pPr>
+      <w:r>
+        <w:rPr>
+          <w:rtl w:val="0"/>
+        </w:rPr>
+      </w:r>
+    </w:p>
+    <w:p>
+      <w:pPr>
+        <w:rPr>
+          <w:sz w:val="24"/>
+          <w:szCs w:val="24"/>
+        </w:rPr>
+      </w:pPr>
+      <w:r>
+        <w:rPr>
+          <w:sz w:val="24"/>
+          <w:szCs w:val="24"/>
+          <w:rtl w:val="0"/>
+        </w:rPr>
+        <w:t xml:space="preserve">accuracy = TP + TN / (TP + FP + TN + FN)</w:t>
+      </w:r>
+    </w:p>
+    <w:p>
+      <w:pPr>
+        <w:rPr>
+          <w:sz w:val="24"/>
+          <w:szCs w:val="24"/>
+        </w:rPr>
+      </w:pPr>
+      <w:r>
+        <w:rPr>
+          <w:sz w:val="24"/>
+          <w:szCs w:val="24"/>
+          <w:rtl w:val="0"/>
+        </w:rPr>
+        <w:t xml:space="preserve">accuracy = 0.98</w:t>
+      </w:r>
+    </w:p>
+    <w:p>
+      <w:pPr>
+        <w:rPr>
+          <w:sz w:val="24"/>
+          <w:szCs w:val="24"/>
+        </w:rPr>
+      </w:pPr>
+      <w:r>
+        <w:rPr>
+          <w:rtl w:val="0"/>
+        </w:rPr>
+      </w:r>
+    </w:p>
+    <w:p>
+      <w:pPr>
+        <w:rPr>
+          <w:sz w:val="24"/>
+          <w:szCs w:val="24"/>
+        </w:rPr>
+      </w:pPr>
+      <w:r>
+        <w:rPr>
+          <w:sz w:val="24"/>
+          <w:szCs w:val="24"/>
+          <w:rtl w:val="0"/>
+        </w:rPr>
+        <w:t xml:space="preserve">precision = TP / (TP + FP)</w:t>
+      </w:r>
+    </w:p>
+    <w:p>
+      <w:pPr>
+        <w:rPr>
+          <w:sz w:val="24"/>
+          <w:szCs w:val="24"/>
+        </w:rPr>
+      </w:pPr>
+      <w:r>
+        <w:rPr>
+          <w:sz w:val="24"/>
+          <w:szCs w:val="24"/>
+          <w:rtl w:val="0"/>
+        </w:rPr>
+        <w:t xml:space="preserve">precision = 0.97</w:t>
+      </w:r>
+    </w:p>
+    <w:p>
+      <w:pPr>
+        <w:rPr>
+          <w:sz w:val="24"/>
+          <w:szCs w:val="24"/>
+        </w:rPr>
+      </w:pPr>
+      <w:r>
+        <w:rPr>
+          <w:rtl w:val="0"/>
+        </w:rPr>
+      </w:r>
+    </w:p>
+    <w:p>
+      <w:pPr>
+        <w:rPr>
+          <w:sz w:val="24"/>
+          <w:szCs w:val="24"/>
+        </w:rPr>
+      </w:pPr>
+      <w:r>
+        <w:rPr>
+          <w:sz w:val="24"/>
+          <w:szCs w:val="24"/>
+          <w:rtl w:val="0"/>
+        </w:rPr>
+        <w:t xml:space="preserve">recall = TP / (TP + FN)</w:t>
+      </w:r>
+    </w:p>
+    <w:p>
+      <w:pPr>
+        <w:rPr>
+          <w:sz w:val="24"/>
+          <w:szCs w:val="24"/>
+        </w:rPr>
+      </w:pPr>
+      <w:r>
+        <w:rPr>
+          <w:sz w:val="24"/>
+          <w:szCs w:val="24"/>
+          <w:rtl w:val="0"/>
+        </w:rPr>
+        <w:t xml:space="preserve">recall = 1.0</w:t>
+      </w:r>
+    </w:p>
+    <w:p>
+      <w:pPr>
+        <w:jc w:val="left"/>
+        <w:rPr>
+          <w:sz w:val="24"/>
+          <w:szCs w:val="24"/>
+        </w:rPr>
+      </w:pPr>
+      <w:r>
+        <w:rPr>
+          <w:rtl w:val="0"/>
+        </w:rPr>
+      </w:r>
+    </w:p>
+    <w:p>
+      <w:pPr>
         <w:jc w:val="center"/>
         <w:rPr>
           <w:sz w:val="24"/>
@@ -6162,8 +7639,12 @@
       </w:pPr>
       <w:r>
         <w:rPr>
-          <w:rtl w:val="0"/>
-        </w:rPr>
+          <w:color w:val="000000"/>
+          <w:sz w:val="24"/>
+          <w:szCs w:val="24"/>
+          <w:rtl w:val="0"/>
+        </w:rPr>
+        <w:t xml:space="preserve">The approach of extracting the features out of APKs are somehow lengthy task. Hence, optimizing the data pipeline of getting features out of APKs is work open for research. After the extraction of the feature we read in the official guidelines of android development toolkit that they are continuously improving their SDK and APIs from time to time. Hence, there may be chances that the features we take in count to train machine learning gets deprecated and we have to reevaluate the pipeline from feature engineering to evaluation.</w:t>
       </w:r>
     </w:p>
     <w:p>
@@ -6567,7 +8048,7 @@
         </w:rPr>
         <w:t xml:space="preserve">//</w:t>
       </w:r>
-      <w:hyperlink r:id="rId22">
+      <w:hyperlink r:id="rId28">
         <w:r>
           <w:rPr>
             <w:color w:val="1155cc"/>
@@ -6610,7 +8091,7 @@
         </w:rPr>
         <w:t xml:space="preserve">[3] </w:t>
       </w:r>
-      <w:hyperlink r:id="rId23">
+      <w:hyperlink r:id="rId29">
         <w:r>
           <w:rPr>
             <w:color w:val="1155cc"/>
@@ -9044,7 +10525,7 @@
 
 <file path=customXML/item1.xml><?xml version="1.0" encoding="utf-8"?>
 <go:gDocsCustomXmlDataStorage xmlns:go="http://customooxmlschemas.google.com/" xmlns:r="http://schemas.openxmlformats.org/officeDocument/2006/relationships">
-  <go:docsCustomData xmlns:go="http://customooxmlschemas.google.com/" roundtripDataSignature="AMtx7mhkQsFxv8SPxcCSVuYUWUr+64dJBA==">AMUW2mU+5I+pbz1QdWu2ODm3g2lbsnO6vaL1mKqt2F15zSMsBNIGOM1i8wCxJVHwhJu8kmoh1Ga25qhJtj4bKOPUhK22zE7XlL1uVyQVXruc+s9iJAuC5HY=</go:docsCustomData>
+  <go:docsCustomData xmlns:go="http://customooxmlschemas.google.com/" roundtripDataSignature="AMtx7mhkQsFxv8SPxcCSVuYUWUr+64dJBA==">AMUW2mXmXDEQHbBWYyz5ralNe1ku/9pbh6LRFrpnr536Vn7bt4h4pwU8yIbg06p4/YaNS1lJpOGE4wa2ZeXfph1FZ+iHUjYpBghsR+jHzbppTNzZEpyj1kU=</go:docsCustomData>
 </go:gDocsCustomXmlDataStorage>
 </file>
 

</xml_diff>

<commit_message>
docs: completed report of malware detection
</commit_message>
<xml_diff>
--- a/Malware Detection with static and dynamic features.docx
+++ b/Malware Detection with static and dynamic features.docx
@@ -15,35 +15,6 @@
         <w:spacing w:line="276" w:lineRule="auto"/>
         <w:rPr/>
       </w:pPr>
-      <w:hyperlink r:id="rId7">
-        <w:r>
-          <w:rPr>
-            <w:color w:val="1155cc"/>
-            <w:u w:val="single"/>
-            <w:rtl w:val="0"/>
-          </w:rPr>
-          <w:t xml:space="preserve">https://www.researchgate.net/profile/Suman_Tiwari4/publication/330133778_An_Android_Malware_Detection_Technique_Based_on_Optimized_Permissions_and_API/links/5c304c79458515a4c70d3767/An-Android-Malware-Detection-Technique-Based-on-Optimized-Permissions-and-API.pdf</w:t>
-        </w:r>
-      </w:hyperlink>
-      <w:r>
-        <w:rPr>
-          <w:rtl w:val="0"/>
-        </w:rPr>
-      </w:r>
-    </w:p>
-    <w:p>
-      <w:pPr>
-        <w:widowControl w:val="0"/>
-        <w:pBdr>
-          <w:top w:space="0" w:sz="0" w:val="nil"/>
-          <w:left w:space="0" w:sz="0" w:val="nil"/>
-          <w:bottom w:space="0" w:sz="0" w:val="nil"/>
-          <w:right w:space="0" w:sz="0" w:val="nil"/>
-          <w:between w:space="0" w:sz="0" w:val="nil"/>
-        </w:pBdr>
-        <w:spacing w:line="276" w:lineRule="auto"/>
-        <w:rPr/>
-      </w:pPr>
       <w:r>
         <w:rPr>
           <w:rtl w:val="0"/>
@@ -224,7 +195,7 @@
         </w:rPr>
         <w:t xml:space="preserve"> </w:t>
       </w:r>
-      <w:hyperlink r:id="rId8">
+      <w:hyperlink r:id="rId7">
         <w:r>
           <w:rPr>
             <w:b w:val="1"/>
@@ -267,7 +238,7 @@
         </w:rPr>
         <w:t xml:space="preserve"> </w:t>
       </w:r>
-      <w:hyperlink r:id="rId9">
+      <w:hyperlink r:id="rId8">
         <w:r>
           <w:rPr>
             <w:b w:val="1"/>
@@ -643,7 +614,7 @@
           <w:szCs w:val="24"/>
           <w:rtl w:val="0"/>
         </w:rPr>
-        <w:t xml:space="preserve">In light of Trend Micro™ Mobile App Reputation information, 80% of the 1 million applications are malevolent in nature [13]. Google has Released Google Bouncer, which is utilized to filter all the use of the Android Play store consequently, however, Scientists guaranteed that it is conceivable to the sidestep Bouncer security component likewise [13]. Thus, any android telephone over the web is on high dangers and have the danger to their protection and security. Static and Dynamic [4] Analysis are three fundamental techniques utilized for malware discovery for Android portable gadgets. The static investigation is the most mainstream strategy for malware location and better for primer level analysis </w:t>
+        <w:t xml:space="preserve">In light of Trend Micro™ Mobile App Reputation information, 80% of the 1 million applications are malevolent in nature [7]. Google has Released Google Bouncer, which is utilized to filter all the use of the Android Play store consequently, however, Scientists guaranteed that it is conceivable to the sidestep Bouncer security component likewise [7]. Thus, any android telephone over the web is on high danger and has the danger to their protection and security. Static and Dynamic [8] Analysis are three fundamental techniques utilized for malware discovery for Android portable gadgets. The static investigation is the most mainstream strategy for malware location and better for primer level analysis </w:t>
       </w:r>
     </w:p>
     <w:p>
@@ -822,241 +793,224 @@
           <w:szCs w:val="24"/>
           <w:rtl w:val="0"/>
         </w:rPr>
-        <w:t xml:space="preserve">Lichao Sun et. all proposed SigPID[1] in which they have broken down consents separated from Androidmanifest.xml. They have utilized three degrees of information pruning(MLDP - staggered information pruning) techniques to channel out consents, which encourages them to eliminate extra consents without influencing exactness. The principal level of pruning is with PRNR(Permission Ranking with Negative Rate) which is utilized to discover just those consents which offer more for malware recognition. The second degree of pruning is SPR(support based consent Ranking) if uphold for any consent is excessively low, at that point it is erased from malware discovery features. Third level pruning is PMAR (Authorization mining with Association rule) which eliminates features on the off chance that they generally meet up ex. READ_SMS and WRITE_SMS. After all degrees of pruning, they have acquired just 22 authorizations that are close to the equivalent precision given by most perilous 24 consent gave by Google. </w:t>
-      </w:r>
-    </w:p>
-    <w:p>
-      <w:pPr>
-        <w:jc w:val="both"/>
-        <w:rPr>
-          <w:sz w:val="24"/>
-          <w:szCs w:val="24"/>
-        </w:rPr>
-      </w:pPr>
-      <w:r>
-        <w:rPr>
-          <w:rtl w:val="0"/>
-        </w:rPr>
-      </w:r>
-    </w:p>
-    <w:p>
-      <w:pPr>
-        <w:jc w:val="both"/>
-        <w:rPr>
-          <w:sz w:val="24"/>
-          <w:szCs w:val="24"/>
-        </w:rPr>
-      </w:pPr>
-      <w:r>
-        <w:rPr>
-          <w:sz w:val="24"/>
-          <w:szCs w:val="24"/>
-          <w:rtl w:val="0"/>
-        </w:rPr>
-        <w:t xml:space="preserve">Xiang Li et. al proposed [3], have proposed a static analysis approach dependent on consents from show document, also, broke down 37 most huge authorizations utilizing ChiSquare include choice strategy, and characterized utilizing Naive Bayes classifier. </w:t>
-      </w:r>
-    </w:p>
-    <w:p>
-      <w:pPr>
-        <w:jc w:val="both"/>
-        <w:rPr>
-          <w:sz w:val="24"/>
-          <w:szCs w:val="24"/>
-        </w:rPr>
-      </w:pPr>
-      <w:r>
-        <w:rPr>
-          <w:rtl w:val="0"/>
-        </w:rPr>
-      </w:r>
-    </w:p>
-    <w:p>
-      <w:pPr>
-        <w:jc w:val="both"/>
-        <w:rPr>
-          <w:sz w:val="24"/>
-          <w:szCs w:val="24"/>
-        </w:rPr>
-      </w:pPr>
-      <w:r>
-        <w:rPr>
-          <w:sz w:val="24"/>
-          <w:szCs w:val="24"/>
-          <w:rtl w:val="0"/>
-        </w:rPr>
-        <w:t xml:space="preserve">Ansul Arora et al.[5] has proposed malware identification, which recognizes malware dependent on network traffic investigation. </w:t>
-      </w:r>
-    </w:p>
-    <w:p>
-      <w:pPr>
-        <w:jc w:val="both"/>
-        <w:rPr>
-          <w:sz w:val="24"/>
-          <w:szCs w:val="24"/>
-        </w:rPr>
-      </w:pPr>
-      <w:r>
-        <w:rPr>
-          <w:rtl w:val="0"/>
-        </w:rPr>
-      </w:r>
-    </w:p>
-    <w:p>
-      <w:pPr>
-        <w:jc w:val="both"/>
-        <w:rPr>
-          <w:sz w:val="24"/>
-          <w:szCs w:val="24"/>
-        </w:rPr>
-      </w:pPr>
-      <w:r>
-        <w:rPr>
-          <w:sz w:val="24"/>
-          <w:szCs w:val="24"/>
-          <w:rtl w:val="0"/>
-        </w:rPr>
-        <w:t xml:space="preserve">Traffic features are separated and positioned with the utilization of </w:t>
-      </w:r>
-    </w:p>
-    <w:p>
-      <w:pPr>
-        <w:jc w:val="both"/>
-        <w:rPr>
-          <w:sz w:val="24"/>
-          <w:szCs w:val="24"/>
-        </w:rPr>
-      </w:pPr>
-      <w:r>
-        <w:rPr>
-          <w:sz w:val="24"/>
-          <w:szCs w:val="24"/>
-          <w:rtl w:val="0"/>
-        </w:rPr>
-        <w:t xml:space="preserve">Data increase and chi-Square test. They streamlined the </w:t>
-      </w:r>
-    </w:p>
-    <w:p>
-      <w:pPr>
-        <w:jc w:val="both"/>
-        <w:rPr>
-          <w:sz w:val="24"/>
-          <w:szCs w:val="24"/>
-        </w:rPr>
-      </w:pPr>
-      <w:r>
-        <w:rPr>
-          <w:rtl w:val="0"/>
-        </w:rPr>
-      </w:r>
-    </w:p>
-    <w:p>
-      <w:pPr>
-        <w:jc w:val="both"/>
-        <w:rPr>
-          <w:sz w:val="24"/>
-          <w:szCs w:val="24"/>
-        </w:rPr>
-      </w:pPr>
-      <w:r>
-        <w:rPr>
-          <w:sz w:val="24"/>
-          <w:szCs w:val="24"/>
-          <w:rtl w:val="0"/>
-        </w:rPr>
-        <w:t xml:space="preserve">number of features under 9 features which lessen preparing season of the classifier and Naive Bayes classifier is utilized for grouping. </w:t>
-      </w:r>
-    </w:p>
-    <w:p>
-      <w:pPr>
-        <w:jc w:val="both"/>
-        <w:rPr>
-          <w:sz w:val="24"/>
-          <w:szCs w:val="24"/>
-        </w:rPr>
-      </w:pPr>
-      <w:r>
-        <w:rPr>
-          <w:rtl w:val="0"/>
-        </w:rPr>
-      </w:r>
-    </w:p>
-    <w:p>
-      <w:pPr>
-        <w:jc w:val="both"/>
-        <w:rPr>
-          <w:sz w:val="24"/>
-          <w:szCs w:val="24"/>
-        </w:rPr>
-      </w:pPr>
-      <w:r>
-        <w:rPr>
-          <w:sz w:val="24"/>
-          <w:szCs w:val="24"/>
-          <w:rtl w:val="0"/>
-        </w:rPr>
-        <w:t xml:space="preserve">Kun Wang et. al [6] proposed Mmda dependent on metadata in show record. They have extricated authorizations, all out number of authorizations utilized by one example, equipment highlight set, Receiver activity set and number of activities pronounced by one example. They have removed complete 122 features and ordered against different classifiers among which Random Forest gives them 94% exactness. </w:t>
-      </w:r>
-    </w:p>
-    <w:p>
-      <w:pPr>
-        <w:jc w:val="both"/>
-        <w:rPr>
-          <w:sz w:val="24"/>
-          <w:szCs w:val="24"/>
-        </w:rPr>
-      </w:pPr>
-      <w:r>
-        <w:rPr>
-          <w:rtl w:val="0"/>
-        </w:rPr>
-      </w:r>
-    </w:p>
-    <w:p>
-      <w:pPr>
-        <w:jc w:val="both"/>
-        <w:rPr>
-          <w:sz w:val="24"/>
-          <w:szCs w:val="24"/>
-        </w:rPr>
-      </w:pPr>
-      <w:r>
-        <w:rPr>
-          <w:sz w:val="24"/>
-          <w:szCs w:val="24"/>
-          <w:rtl w:val="0"/>
-        </w:rPr>
-        <w:t xml:space="preserve">Alatwi et al.[11] has proposed malware recognition based on the class of utilization. They said the considerate application under the same class utilizes a typical arrangement of features where malignant applications utilize phenomenal features which are extraordinary to their class. They have utilized 2775 features, what's more, ordered utilizing Support vector machines. Sayfullina et al. [9] Proposed a strategy that employs Hashes, Manifest strings, consents, DEX string (APIs) highlight vector. They have extricated 9.9 million features decreased it to 10,000 features utilizing dimensionality decrease, also, arranged utilizing support vector machine which gives them 99.91% exactness. </w:t>
-      </w:r>
-    </w:p>
-    <w:p>
-      <w:pPr>
-        <w:jc w:val="both"/>
-        <w:rPr>
-          <w:sz w:val="24"/>
-          <w:szCs w:val="24"/>
-        </w:rPr>
-      </w:pPr>
-      <w:r>
-        <w:rPr>
-          <w:rtl w:val="0"/>
-        </w:rPr>
-      </w:r>
-    </w:p>
-    <w:p>
-      <w:pPr>
-        <w:jc w:val="both"/>
-        <w:rPr>
-          <w:sz w:val="24"/>
-          <w:szCs w:val="24"/>
-        </w:rPr>
-      </w:pPr>
-      <w:r>
-        <w:rPr>
-          <w:sz w:val="24"/>
-          <w:szCs w:val="24"/>
-          <w:rtl w:val="0"/>
-        </w:rPr>
-        <w:t xml:space="preserve">Cloud-based analysis ScanMe[8] is proposed by Hanlin Zhang which provides new guidance for Android malware investigation. They have proposed a cloud-based malware identification procedure where they proposed to send APK over the cloud and create a report about given APK record is sent </w:t>
+        <w:t xml:space="preserve">Lichao Sun et. all proposed SigPID[6] in which they have broken down consents separated from Androidmanifest.xml. They have utilized three degrees of information pruning(MLDP - staggered information pruning) techniques to channel out consents, which encourages them to eliminate extra consents without influencing exactness. The principal level of pruning is with PRNR(Permission Ranking with Negative Rate) which is utilized to discover just those consents which offer more for malware recognition. The second degree of pruning is SPR(support based consent Ranking) if uphold for any consent is excessively low, at that point it is erased from malware discovery features. Third level pruning is PMAR (Authorization mining with Association rule) which eliminates features on the off chance that they generally meet up ex. READ_SMS and WRITE_SMS. After all degrees of pruning, they have acquired just 22 authorizations that are close to the equivalent precision given by most perilous 24 consent gave by Google. </w:t>
+      </w:r>
+    </w:p>
+    <w:p>
+      <w:pPr>
+        <w:jc w:val="both"/>
+        <w:rPr>
+          <w:sz w:val="24"/>
+          <w:szCs w:val="24"/>
+        </w:rPr>
+      </w:pPr>
+      <w:r>
+        <w:rPr>
+          <w:rtl w:val="0"/>
+        </w:rPr>
+      </w:r>
+    </w:p>
+    <w:p>
+      <w:pPr>
+        <w:jc w:val="both"/>
+        <w:rPr>
+          <w:sz w:val="24"/>
+          <w:szCs w:val="24"/>
+        </w:rPr>
+      </w:pPr>
+      <w:r>
+        <w:rPr>
+          <w:sz w:val="24"/>
+          <w:szCs w:val="24"/>
+          <w:rtl w:val="0"/>
+        </w:rPr>
+        <w:t xml:space="preserve">Xiang Li et. al proposed [9], have proposed a static analysis approach dependent on consents from show document, also, broke down 37 most huge authorizations utilizing ChiSquare include choice strategy, and characterized utilizing Naive Bayes classifier. </w:t>
+      </w:r>
+    </w:p>
+    <w:p>
+      <w:pPr>
+        <w:jc w:val="both"/>
+        <w:rPr>
+          <w:sz w:val="24"/>
+          <w:szCs w:val="24"/>
+        </w:rPr>
+      </w:pPr>
+      <w:r>
+        <w:rPr>
+          <w:rtl w:val="0"/>
+        </w:rPr>
+      </w:r>
+    </w:p>
+    <w:p>
+      <w:pPr>
+        <w:jc w:val="both"/>
+        <w:rPr>
+          <w:sz w:val="24"/>
+          <w:szCs w:val="24"/>
+        </w:rPr>
+      </w:pPr>
+      <w:r>
+        <w:rPr>
+          <w:sz w:val="24"/>
+          <w:szCs w:val="24"/>
+          <w:rtl w:val="0"/>
+        </w:rPr>
+        <w:t xml:space="preserve">Ansul Arora et al.[10] has proposed malware identification, which recognizes malware dependent on network traffic investigation. </w:t>
+      </w:r>
+    </w:p>
+    <w:p>
+      <w:pPr>
+        <w:jc w:val="both"/>
+        <w:rPr>
+          <w:sz w:val="24"/>
+          <w:szCs w:val="24"/>
+        </w:rPr>
+      </w:pPr>
+      <w:r>
+        <w:rPr>
+          <w:rtl w:val="0"/>
+        </w:rPr>
+      </w:r>
+    </w:p>
+    <w:p>
+      <w:pPr>
+        <w:jc w:val="both"/>
+        <w:rPr>
+          <w:sz w:val="24"/>
+          <w:szCs w:val="24"/>
+        </w:rPr>
+      </w:pPr>
+      <w:r>
+        <w:rPr>
+          <w:sz w:val="24"/>
+          <w:szCs w:val="24"/>
+          <w:rtl w:val="0"/>
+        </w:rPr>
+        <w:t xml:space="preserve">Traffic features are separated and positioned with the utilization of Data increase and chi-Square test. They streamlined the number of features under 9 features which lessen preparing season of the classifier and Naive Bayes classifier is utilized for grouping. </w:t>
+      </w:r>
+    </w:p>
+    <w:p>
+      <w:pPr>
+        <w:jc w:val="both"/>
+        <w:rPr>
+          <w:sz w:val="24"/>
+          <w:szCs w:val="24"/>
+        </w:rPr>
+      </w:pPr>
+      <w:r>
+        <w:rPr>
+          <w:rtl w:val="0"/>
+        </w:rPr>
+      </w:r>
+    </w:p>
+    <w:p>
+      <w:pPr>
+        <w:jc w:val="both"/>
+        <w:rPr>
+          <w:sz w:val="24"/>
+          <w:szCs w:val="24"/>
+        </w:rPr>
+      </w:pPr>
+      <w:r>
+        <w:rPr>
+          <w:sz w:val="24"/>
+          <w:szCs w:val="24"/>
+          <w:rtl w:val="0"/>
+        </w:rPr>
+        <w:t xml:space="preserve">Kun Wang et. al [11] proposed Mmda dependent on metadata in show record. They have extricated authorizations, all out number of authorizations utilized by one example, equipment highlight set, Receiver activity set and number of activities pronounced by one example. They have removed complete 122 features and ordered against different classifiers among which Random Forest gives them 94% exactness. </w:t>
+      </w:r>
+    </w:p>
+    <w:p>
+      <w:pPr>
+        <w:jc w:val="both"/>
+        <w:rPr>
+          <w:sz w:val="24"/>
+          <w:szCs w:val="24"/>
+        </w:rPr>
+      </w:pPr>
+      <w:r>
+        <w:rPr>
+          <w:rtl w:val="0"/>
+        </w:rPr>
+      </w:r>
+    </w:p>
+    <w:p>
+      <w:pPr>
+        <w:jc w:val="both"/>
+        <w:rPr>
+          <w:sz w:val="24"/>
+          <w:szCs w:val="24"/>
+        </w:rPr>
+      </w:pPr>
+      <w:r>
+        <w:rPr>
+          <w:sz w:val="24"/>
+          <w:szCs w:val="24"/>
+          <w:rtl w:val="0"/>
+        </w:rPr>
+        <w:t xml:space="preserve">Alatwi et al.[12] has proposed malware recognition based on the class of utilization. They said the considerate application under the same class utilizes a typical arrangement of features where malignant applications utilize phenomenal features which are extraordinary to their class. They have utilized 2775 features, what's more, ordered utilizing Support vector machines. </w:t>
+      </w:r>
+    </w:p>
+    <w:p>
+      <w:pPr>
+        <w:jc w:val="both"/>
+        <w:rPr>
+          <w:sz w:val="24"/>
+          <w:szCs w:val="24"/>
+        </w:rPr>
+      </w:pPr>
+      <w:r>
+        <w:rPr>
+          <w:rtl w:val="0"/>
+        </w:rPr>
+      </w:r>
+    </w:p>
+    <w:p>
+      <w:pPr>
+        <w:jc w:val="both"/>
+        <w:rPr>
+          <w:sz w:val="24"/>
+          <w:szCs w:val="24"/>
+        </w:rPr>
+      </w:pPr>
+      <w:r>
+        <w:rPr>
+          <w:sz w:val="24"/>
+          <w:szCs w:val="24"/>
+          <w:rtl w:val="0"/>
+        </w:rPr>
+        <w:t xml:space="preserve">Sayfullina et al. [13] Proposed a strategy that employs Hashes, Manifest strings, consents, DEX string (APIs) highlight vector. They have extricated 9.9 million features decreased it to 10,000 features utilizing dimensionality decrease, also, arranged utilizing support vector machine which gives them 99.91% exactness. </w:t>
+      </w:r>
+    </w:p>
+    <w:p>
+      <w:pPr>
+        <w:jc w:val="both"/>
+        <w:rPr>
+          <w:sz w:val="24"/>
+          <w:szCs w:val="24"/>
+        </w:rPr>
+      </w:pPr>
+      <w:r>
+        <w:rPr>
+          <w:rtl w:val="0"/>
+        </w:rPr>
+      </w:r>
+    </w:p>
+    <w:p>
+      <w:pPr>
+        <w:jc w:val="both"/>
+        <w:rPr>
+          <w:sz w:val="24"/>
+          <w:szCs w:val="24"/>
+        </w:rPr>
+      </w:pPr>
+      <w:r>
+        <w:rPr>
+          <w:sz w:val="24"/>
+          <w:szCs w:val="24"/>
+          <w:rtl w:val="0"/>
+        </w:rPr>
+        <w:t xml:space="preserve">Cloud-based analysis ScanMe[14] is proposed by Hanlin Zhang which provides new guidance for Android malware investigation. They have proposed a cloud-based malware identification procedure where they proposed to send APK over the cloud and create a report about given APK record is sent </w:t>
       </w:r>
     </w:p>
     <w:p>
@@ -1104,7 +1058,7 @@
           <w:szCs w:val="24"/>
           <w:rtl w:val="0"/>
         </w:rPr>
-        <w:t xml:space="preserve">Sujithra et al[19] has proposed android malware identification utilizing upgraded arbitrary backwoods classifiers and PSO what's more, GA(Genetic Algorithm). They have separated consent set from show document and utilized IG(information gain) to get just those features which are more gainful for malware identification. They have utilized K-implies bunching calculation to eliminate features which don't have a place with any group . These features are then applied to Random Forest, Random timberland with GA and Random Forest with PSO where Random Forest with PSO beats than another and gives 88.4% precision. </w:t>
+        <w:t xml:space="preserve">Sujithra et al[15] has proposed android malware identification utilizing upgraded arbitrary backwoods classifiers and PSO what's more, GA(Genetic Algorithm). They have separated consent sets from show documents and utilized IG(information gain) to get just those features which are more gainful for malware identification. They have utilized K-implies bunching calculation to eliminate features which don't have a place with any group . These features are then applied to Random Forest, Random timberland with GA and Random Forest with PSO where Random Forest with PSO beats than another and gives 88.4% precision. </w:t>
       </w:r>
     </w:p>
     <w:p>
@@ -1458,7 +1412,7 @@
               <w:rPr>
                 <w:rtl w:val="0"/>
               </w:rPr>
-              <w:t xml:space="preserve">SIGPID[1 ]</w:t>
+              <w:t xml:space="preserve">SIGPID[16]</w:t>
             </w:r>
           </w:p>
         </w:tc>
@@ -1608,7 +1562,7 @@
               <w:rPr>
                 <w:rtl w:val="0"/>
               </w:rPr>
-              <w:t xml:space="preserve">Xiang Li[3]</w:t>
+              <w:t xml:space="preserve">Xiang Li[9]</w:t>
             </w:r>
           </w:p>
         </w:tc>
@@ -1752,13 +1706,20 @@
               <w:spacing w:after="0" w:before="0" w:line="240" w:lineRule="auto"/>
               <w:ind w:left="0" w:right="0" w:firstLine="0"/>
               <w:jc w:val="left"/>
-              <w:rPr/>
+              <w:rPr>
+                <w:b w:val="1"/>
+              </w:rPr>
             </w:pPr>
             <w:r>
               <w:rPr>
                 <w:rtl w:val="0"/>
               </w:rPr>
-              <w:t xml:space="preserve">Mmda [6]</w:t>
+              <w:t xml:space="preserve">Mmda [11]</w:t>
+            </w:r>
+            <w:r>
+              <w:rPr>
+                <w:rtl w:val="0"/>
+              </w:rPr>
             </w:r>
           </w:p>
         </w:tc>
@@ -1908,7 +1869,7 @@
               <w:rPr>
                 <w:rtl w:val="0"/>
               </w:rPr>
-              <w:t xml:space="preserve">Sayfullina [9]</w:t>
+              <w:t xml:space="preserve">Sayfullina [13]</w:t>
             </w:r>
           </w:p>
         </w:tc>
@@ -2058,7 +2019,7 @@
               <w:rPr>
                 <w:rtl w:val="0"/>
               </w:rPr>
-              <w:t xml:space="preserve">Sujithra[1 9]</w:t>
+              <w:t xml:space="preserve">Sujithra[13]</w:t>
             </w:r>
           </w:p>
         </w:tc>
@@ -2208,7 +2169,7 @@
               <w:rPr>
                 <w:rtl w:val="0"/>
               </w:rPr>
-              <w:t xml:space="preserve">Arora[5]</w:t>
+              <w:t xml:space="preserve">Arora[10]</w:t>
             </w:r>
           </w:p>
         </w:tc>
@@ -2358,7 +2319,7 @@
               <w:rPr>
                 <w:rtl w:val="0"/>
               </w:rPr>
-              <w:t xml:space="preserve">ScanMe [8]</w:t>
+              <w:t xml:space="preserve">ScanMe [14]</w:t>
             </w:r>
           </w:p>
         </w:tc>
@@ -3385,16 +3346,16 @@
           <wp:inline distB="114300" distT="114300" distL="114300" distR="114300">
             <wp:extent cx="2971800" cy="1371600"/>
             <wp:effectExtent b="0" l="0" r="0" t="0"/>
-            <wp:docPr id="74" name="image4.png"/>
+            <wp:docPr id="74" name="image14.png"/>
             <a:graphic>
               <a:graphicData uri="http://schemas.openxmlformats.org/drawingml/2006/picture">
                 <pic:pic>
                   <pic:nvPicPr>
-                    <pic:cNvPr id="0" name="image4.png"/>
+                    <pic:cNvPr id="0" name="image14.png"/>
                     <pic:cNvPicPr preferRelativeResize="0"/>
                   </pic:nvPicPr>
                   <pic:blipFill>
-                    <a:blip r:embed="rId10"/>
+                    <a:blip r:embed="rId9"/>
                     <a:srcRect b="0" l="0" r="0" t="0"/>
                     <a:stretch>
                       <a:fillRect/>
@@ -3469,16 +3430,16 @@
           <wp:inline distB="114300" distT="114300" distL="114300" distR="114300">
             <wp:extent cx="2971800" cy="3238500"/>
             <wp:effectExtent b="0" l="0" r="0" t="0"/>
-            <wp:docPr id="73" name="image1.png"/>
+            <wp:docPr id="73" name="image16.png"/>
             <a:graphic>
               <a:graphicData uri="http://schemas.openxmlformats.org/drawingml/2006/picture">
                 <pic:pic>
                   <pic:nvPicPr>
-                    <pic:cNvPr id="0" name="image1.png"/>
+                    <pic:cNvPr id="0" name="image16.png"/>
                     <pic:cNvPicPr preferRelativeResize="0"/>
                   </pic:nvPicPr>
                   <pic:blipFill>
-                    <a:blip r:embed="rId11"/>
+                    <a:blip r:embed="rId10"/>
                     <a:srcRect b="0" l="0" r="0" t="0"/>
                     <a:stretch>
                       <a:fillRect/>
@@ -3730,16 +3691,16 @@
           <wp:inline distB="114300" distT="114300" distL="114300" distR="114300">
             <wp:extent cx="2971800" cy="1511300"/>
             <wp:effectExtent b="0" l="0" r="0" t="0"/>
-            <wp:docPr id="69" name="image10.png"/>
+            <wp:docPr id="69" name="image13.png"/>
             <a:graphic>
               <a:graphicData uri="http://schemas.openxmlformats.org/drawingml/2006/picture">
                 <pic:pic>
                   <pic:nvPicPr>
-                    <pic:cNvPr id="0" name="image10.png"/>
+                    <pic:cNvPr id="0" name="image13.png"/>
                     <pic:cNvPicPr preferRelativeResize="0"/>
                   </pic:nvPicPr>
                   <pic:blipFill>
-                    <a:blip r:embed="rId12"/>
+                    <a:blip r:embed="rId11"/>
                     <a:srcRect b="0" l="0" r="0" t="0"/>
                     <a:stretch>
                       <a:fillRect/>
@@ -4123,16 +4084,16 @@
           <wp:inline distB="114300" distT="114300" distL="114300" distR="114300">
             <wp:extent cx="2971800" cy="2006600"/>
             <wp:effectExtent b="0" l="0" r="0" t="0"/>
-            <wp:docPr id="64" name="image18.png"/>
+            <wp:docPr id="64" name="image1.png"/>
             <a:graphic>
               <a:graphicData uri="http://schemas.openxmlformats.org/drawingml/2006/picture">
                 <pic:pic>
                   <pic:nvPicPr>
-                    <pic:cNvPr id="0" name="image18.png"/>
+                    <pic:cNvPr id="0" name="image1.png"/>
                     <pic:cNvPicPr preferRelativeResize="0"/>
                   </pic:nvPicPr>
                   <pic:blipFill>
-                    <a:blip r:embed="rId13"/>
+                    <a:blip r:embed="rId12"/>
                     <a:srcRect b="0" l="0" r="0" t="0"/>
                     <a:stretch>
                       <a:fillRect/>
@@ -4247,16 +4208,16 @@
           <wp:inline distB="114300" distT="114300" distL="114300" distR="114300">
             <wp:extent cx="2971800" cy="2019300"/>
             <wp:effectExtent b="0" l="0" r="0" t="0"/>
-            <wp:docPr id="75" name="image16.png"/>
+            <wp:docPr id="75" name="image5.png"/>
             <a:graphic>
               <a:graphicData uri="http://schemas.openxmlformats.org/drawingml/2006/picture">
                 <pic:pic>
                   <pic:nvPicPr>
-                    <pic:cNvPr id="0" name="image16.png"/>
+                    <pic:cNvPr id="0" name="image5.png"/>
                     <pic:cNvPicPr preferRelativeResize="0"/>
                   </pic:nvPicPr>
                   <pic:blipFill>
-                    <a:blip r:embed="rId14"/>
+                    <a:blip r:embed="rId13"/>
                     <a:srcRect b="0" l="0" r="0" t="0"/>
                     <a:stretch>
                       <a:fillRect/>
@@ -4467,16 +4428,16 @@
           <wp:inline distB="114300" distT="114300" distL="114300" distR="114300">
             <wp:extent cx="2971800" cy="2578100"/>
             <wp:effectExtent b="0" l="0" r="0" t="0"/>
-            <wp:docPr id="66" name="image6.png"/>
+            <wp:docPr id="66" name="image8.png"/>
             <a:graphic>
               <a:graphicData uri="http://schemas.openxmlformats.org/drawingml/2006/picture">
                 <pic:pic>
                   <pic:nvPicPr>
-                    <pic:cNvPr id="0" name="image6.png"/>
+                    <pic:cNvPr id="0" name="image8.png"/>
                     <pic:cNvPicPr preferRelativeResize="0"/>
                   </pic:nvPicPr>
                   <pic:blipFill>
-                    <a:blip r:embed="rId15"/>
+                    <a:blip r:embed="rId14"/>
                     <a:srcRect b="0" l="0" r="0" t="0"/>
                     <a:stretch>
                       <a:fillRect/>
@@ -4713,16 +4674,16 @@
           <wp:inline distB="114300" distT="114300" distL="114300" distR="114300">
             <wp:extent cx="2971800" cy="2184400"/>
             <wp:effectExtent b="0" l="0" r="0" t="0"/>
-            <wp:docPr id="78" name="image3.png"/>
+            <wp:docPr id="78" name="image4.png"/>
             <a:graphic>
               <a:graphicData uri="http://schemas.openxmlformats.org/drawingml/2006/picture">
                 <pic:pic>
                   <pic:nvPicPr>
-                    <pic:cNvPr id="0" name="image3.png"/>
+                    <pic:cNvPr id="0" name="image4.png"/>
                     <pic:cNvPicPr preferRelativeResize="0"/>
                   </pic:nvPicPr>
                   <pic:blipFill>
-                    <a:blip r:embed="rId16"/>
+                    <a:blip r:embed="rId15"/>
                     <a:srcRect b="0" l="0" r="0" t="0"/>
                     <a:stretch>
                       <a:fillRect/>
@@ -5322,16 +5283,16 @@
           <wp:inline distB="114300" distT="114300" distL="114300" distR="114300">
             <wp:extent cx="2520353" cy="1078711"/>
             <wp:effectExtent b="0" l="0" r="0" t="0"/>
-            <wp:docPr id="65" name="image12.png"/>
+            <wp:docPr id="65" name="image2.png"/>
             <a:graphic>
               <a:graphicData uri="http://schemas.openxmlformats.org/drawingml/2006/picture">
                 <pic:pic>
                   <pic:nvPicPr>
-                    <pic:cNvPr id="0" name="image12.png"/>
+                    <pic:cNvPr id="0" name="image2.png"/>
                     <pic:cNvPicPr preferRelativeResize="0"/>
                   </pic:nvPicPr>
                   <pic:blipFill>
-                    <a:blip r:embed="rId17"/>
+                    <a:blip r:embed="rId16"/>
                     <a:srcRect b="0" l="0" r="0" t="0"/>
                     <a:stretch>
                       <a:fillRect/>
@@ -5423,16 +5384,16 @@
           <wp:inline distB="114300" distT="114300" distL="114300" distR="114300">
             <wp:extent cx="2443163" cy="453966"/>
             <wp:effectExtent b="0" l="0" r="0" t="0"/>
-            <wp:docPr id="70" name="image5.png"/>
+            <wp:docPr id="70" name="image10.png"/>
             <a:graphic>
               <a:graphicData uri="http://schemas.openxmlformats.org/drawingml/2006/picture">
                 <pic:pic>
                   <pic:nvPicPr>
-                    <pic:cNvPr id="0" name="image5.png"/>
+                    <pic:cNvPr id="0" name="image10.png"/>
                     <pic:cNvPicPr preferRelativeResize="0"/>
                   </pic:nvPicPr>
                   <pic:blipFill>
-                    <a:blip r:embed="rId18"/>
+                    <a:blip r:embed="rId17"/>
                     <a:srcRect b="0" l="0" r="0" t="0"/>
                     <a:stretch>
                       <a:fillRect/>
@@ -5524,16 +5485,16 @@
           <wp:inline distB="114300" distT="114300" distL="114300" distR="114300">
             <wp:extent cx="1533525" cy="404043"/>
             <wp:effectExtent b="0" l="0" r="0" t="0"/>
-            <wp:docPr id="77" name="image15.png"/>
+            <wp:docPr id="77" name="image3.png"/>
             <a:graphic>
               <a:graphicData uri="http://schemas.openxmlformats.org/drawingml/2006/picture">
                 <pic:pic>
                   <pic:nvPicPr>
-                    <pic:cNvPr id="0" name="image15.png"/>
+                    <pic:cNvPr id="0" name="image3.png"/>
                     <pic:cNvPicPr preferRelativeResize="0"/>
                   </pic:nvPicPr>
                   <pic:blipFill>
-                    <a:blip r:embed="rId19"/>
+                    <a:blip r:embed="rId18"/>
                     <a:srcRect b="0" l="0" r="0" t="0"/>
                     <a:stretch>
                       <a:fillRect/>
@@ -5625,16 +5586,16 @@
           <wp:inline distB="114300" distT="114300" distL="114300" distR="114300">
             <wp:extent cx="1362075" cy="432107"/>
             <wp:effectExtent b="0" l="0" r="0" t="0"/>
-            <wp:docPr id="79" name="image17.png"/>
+            <wp:docPr id="79" name="image9.png"/>
             <a:graphic>
               <a:graphicData uri="http://schemas.openxmlformats.org/drawingml/2006/picture">
                 <pic:pic>
                   <pic:nvPicPr>
-                    <pic:cNvPr id="0" name="image17.png"/>
+                    <pic:cNvPr id="0" name="image9.png"/>
                     <pic:cNvPicPr preferRelativeResize="0"/>
                   </pic:nvPicPr>
                   <pic:blipFill>
-                    <a:blip r:embed="rId20"/>
+                    <a:blip r:embed="rId19"/>
                     <a:srcRect b="0" l="0" r="0" t="0"/>
                     <a:stretch>
                       <a:fillRect/>
@@ -5895,16 +5856,16 @@
           <wp:inline distB="114300" distT="114300" distL="114300" distR="114300">
             <wp:extent cx="2971800" cy="1981200"/>
             <wp:effectExtent b="0" l="0" r="0" t="0"/>
-            <wp:docPr id="76" name="image13.png"/>
+            <wp:docPr id="76" name="image7.png"/>
             <a:graphic>
               <a:graphicData uri="http://schemas.openxmlformats.org/drawingml/2006/picture">
                 <pic:pic>
                   <pic:nvPicPr>
-                    <pic:cNvPr id="0" name="image13.png"/>
+                    <pic:cNvPr id="0" name="image7.png"/>
                     <pic:cNvPicPr preferRelativeResize="0"/>
                   </pic:nvPicPr>
                   <pic:blipFill>
-                    <a:blip r:embed="rId21"/>
+                    <a:blip r:embed="rId20"/>
                     <a:srcRect b="0" l="0" r="0" t="0"/>
                     <a:stretch>
                       <a:fillRect/>
@@ -6147,16 +6108,16 @@
           <wp:inline distB="114300" distT="114300" distL="114300" distR="114300">
             <wp:extent cx="2971800" cy="2463800"/>
             <wp:effectExtent b="0" l="0" r="0" t="0"/>
-            <wp:docPr id="62" name="image7.png"/>
+            <wp:docPr id="62" name="image18.png"/>
             <a:graphic>
               <a:graphicData uri="http://schemas.openxmlformats.org/drawingml/2006/picture">
                 <pic:pic>
                   <pic:nvPicPr>
-                    <pic:cNvPr id="0" name="image7.png"/>
+                    <pic:cNvPr id="0" name="image18.png"/>
                     <pic:cNvPicPr preferRelativeResize="0"/>
                   </pic:nvPicPr>
                   <pic:blipFill>
-                    <a:blip r:embed="rId22"/>
+                    <a:blip r:embed="rId21"/>
                     <a:srcRect b="0" l="0" r="0" t="0"/>
                     <a:stretch>
                       <a:fillRect/>
@@ -6391,16 +6352,16 @@
           <wp:inline distB="114300" distT="114300" distL="114300" distR="114300">
             <wp:extent cx="2971800" cy="711200"/>
             <wp:effectExtent b="0" l="0" r="0" t="0"/>
-            <wp:docPr id="67" name="image2.png"/>
+            <wp:docPr id="67" name="image11.png"/>
             <a:graphic>
               <a:graphicData uri="http://schemas.openxmlformats.org/drawingml/2006/picture">
                 <pic:pic>
                   <pic:nvPicPr>
-                    <pic:cNvPr id="0" name="image2.png"/>
+                    <pic:cNvPr id="0" name="image11.png"/>
                     <pic:cNvPicPr preferRelativeResize="0"/>
                   </pic:nvPicPr>
                   <pic:blipFill>
-                    <a:blip r:embed="rId23"/>
+                    <a:blip r:embed="rId22"/>
                     <a:srcRect b="0" l="0" r="0" t="0"/>
                     <a:stretch>
                       <a:fillRect/>
@@ -6761,16 +6722,16 @@
           <wp:inline distB="114300" distT="114300" distL="114300" distR="114300">
             <wp:extent cx="2971800" cy="2527300"/>
             <wp:effectExtent b="0" l="0" r="0" t="0"/>
-            <wp:docPr id="71" name="image9.png"/>
+            <wp:docPr id="71" name="image12.png"/>
             <a:graphic>
               <a:graphicData uri="http://schemas.openxmlformats.org/drawingml/2006/picture">
                 <pic:pic>
                   <pic:nvPicPr>
-                    <pic:cNvPr id="0" name="image9.png"/>
+                    <pic:cNvPr id="0" name="image12.png"/>
                     <pic:cNvPicPr preferRelativeResize="0"/>
                   </pic:nvPicPr>
                   <pic:blipFill>
-                    <a:blip r:embed="rId24"/>
+                    <a:blip r:embed="rId23"/>
                     <a:srcRect b="0" l="0" r="0" t="0"/>
                     <a:stretch>
                       <a:fillRect/>
@@ -6958,16 +6919,16 @@
           <wp:inline distB="114300" distT="114300" distL="114300" distR="114300">
             <wp:extent cx="2971800" cy="749300"/>
             <wp:effectExtent b="0" l="0" r="0" t="0"/>
-            <wp:docPr id="68" name="image14.png"/>
+            <wp:docPr id="68" name="image6.png"/>
             <a:graphic>
               <a:graphicData uri="http://schemas.openxmlformats.org/drawingml/2006/picture">
                 <pic:pic>
                   <pic:nvPicPr>
-                    <pic:cNvPr id="0" name="image14.png"/>
+                    <pic:cNvPr id="0" name="image6.png"/>
                     <pic:cNvPicPr preferRelativeResize="0"/>
                   </pic:nvPicPr>
                   <pic:blipFill>
-                    <a:blip r:embed="rId25"/>
+                    <a:blip r:embed="rId24"/>
                     <a:srcRect b="0" l="0" r="0" t="0"/>
                     <a:stretch>
                       <a:fillRect/>
@@ -7221,16 +7182,16 @@
           <wp:inline distB="114300" distT="114300" distL="114300" distR="114300">
             <wp:extent cx="2971800" cy="2476500"/>
             <wp:effectExtent b="0" l="0" r="0" t="0"/>
-            <wp:docPr id="63" name="image8.png"/>
+            <wp:docPr id="63" name="image17.png"/>
             <a:graphic>
               <a:graphicData uri="http://schemas.openxmlformats.org/drawingml/2006/picture">
                 <pic:pic>
                   <pic:nvPicPr>
-                    <pic:cNvPr id="0" name="image8.png"/>
+                    <pic:cNvPr id="0" name="image17.png"/>
                     <pic:cNvPicPr preferRelativeResize="0"/>
                   </pic:nvPicPr>
                   <pic:blipFill>
-                    <a:blip r:embed="rId26"/>
+                    <a:blip r:embed="rId25"/>
                     <a:srcRect b="0" l="0" r="0" t="0"/>
                     <a:stretch>
                       <a:fillRect/>
@@ -7384,16 +7345,16 @@
           <wp:inline distB="114300" distT="114300" distL="114300" distR="114300">
             <wp:extent cx="2971800" cy="762000"/>
             <wp:effectExtent b="0" l="0" r="0" t="0"/>
-            <wp:docPr id="72" name="image11.png"/>
+            <wp:docPr id="72" name="image15.png"/>
             <a:graphic>
               <a:graphicData uri="http://schemas.openxmlformats.org/drawingml/2006/picture">
                 <pic:pic>
                   <pic:nvPicPr>
-                    <pic:cNvPr id="0" name="image11.png"/>
+                    <pic:cNvPr id="0" name="image15.png"/>
                     <pic:cNvPicPr preferRelativeResize="0"/>
                   </pic:nvPicPr>
                   <pic:blipFill>
-                    <a:blip r:embed="rId27"/>
+                    <a:blip r:embed="rId26"/>
                     <a:srcRect b="0" l="0" r="0" t="0"/>
                     <a:stretch>
                       <a:fillRect/>
@@ -7631,6 +7592,8 @@
     </w:p>
     <w:p>
       <w:pPr>
+        <w:ind w:left="0" w:firstLine="0"/>
+        <w:jc w:val="both"/>
         <w:rPr>
           <w:color w:val="000000"/>
           <w:sz w:val="24"/>
@@ -7639,27 +7602,28 @@
       </w:pPr>
       <w:r>
         <w:rPr>
+          <w:rtl w:val="0"/>
+        </w:rPr>
+      </w:r>
+    </w:p>
+    <w:p>
+      <w:pPr>
+        <w:ind w:left="0" w:firstLine="0"/>
+        <w:jc w:val="both"/>
+        <w:rPr>
           <w:color w:val="000000"/>
           <w:sz w:val="24"/>
           <w:szCs w:val="24"/>
-          <w:rtl w:val="0"/>
-        </w:rPr>
-        <w:t xml:space="preserve">The approach of extracting the features out of APKs are somehow lengthy task. Hence, optimizing the data pipeline of getting features out of APKs is work open for research. After the extraction of the feature we read in the official guidelines of android development toolkit that they are continuously improving their SDK and APIs from time to time. Hence, there may be chances that the features we take in count to train machine learning gets deprecated and we have to reevaluate the pipeline from feature engineering to evaluation.</w:t>
-      </w:r>
-    </w:p>
-    <w:p>
-      <w:pPr>
-        <w:jc w:val="both"/>
+        </w:rPr>
+      </w:pPr>
+      <w:r>
         <w:rPr>
           <w:color w:val="000000"/>
           <w:sz w:val="24"/>
           <w:szCs w:val="24"/>
-        </w:rPr>
-      </w:pPr>
-      <w:r>
-        <w:rPr>
-          <w:rtl w:val="0"/>
-        </w:rPr>
+          <w:rtl w:val="0"/>
+        </w:rPr>
+        <w:t xml:space="preserve">The working methods of different machine learning models are unique in their way. Hence, we are getting different accuracies, precision and recall values for each algorithm. The crucial point we noticed that using ensemble learning algorithm such as adaboost and voting classifier may help you to get good state of the art accuracies but it may not work best for specific situation needs, We can use many models of classical machine learning but the main part of the machine learning expert to identify the one which works best for the situation needs like if there is one situation to detect malware APKs heavily and do not care about result on benign then we need to choose the model whose precision is best on positive cases.</w:t>
       </w:r>
     </w:p>
     <w:p>
@@ -7690,21 +7654,106 @@
           <w:szCs w:val="24"/>
           <w:rtl w:val="0"/>
         </w:rPr>
-        <w:t xml:space="preserve">VIII        C</w:t>
-      </w:r>
-      <w:r>
+        <w:t xml:space="preserve">VII        FUTURE RESEARCH</w:t>
+      </w:r>
+    </w:p>
+    <w:p>
+      <w:pPr>
+        <w:jc w:val="center"/>
+        <w:rPr>
+          <w:sz w:val="24"/>
+          <w:szCs w:val="24"/>
+        </w:rPr>
+      </w:pPr>
+      <w:r>
+        <w:rPr>
+          <w:rtl w:val="0"/>
+        </w:rPr>
+      </w:r>
+    </w:p>
+    <w:p>
+      <w:pPr>
+        <w:jc w:val="left"/>
+        <w:rPr>
+          <w:sz w:val="24"/>
+          <w:szCs w:val="24"/>
+        </w:rPr>
+      </w:pPr>
+      <w:r>
+        <w:rPr>
+          <w:sz w:val="24"/>
+          <w:szCs w:val="24"/>
+          <w:rtl w:val="0"/>
+        </w:rPr>
+        <w:t xml:space="preserve">The approach of extracting the features out of APKs are somehow lengthy tasks. Hence, optimizing the data pipeline of getting features out of APKs is work open for research. After the extraction of the feature we read in the official guidelines of android development toolkit that they are continuously improving their SDK and APIs from time to time. Hence, there may be chances that the features we take in count to train machine learning gets deprecated and we have to reevaluate the pipeline from feature engineering to evaluation. Here in this report, we mainly focused on how the various machine learning algorithms work differently on the same kind of data and which model we have to choose based on their precision and recall value. However we think that using Deep Learning models may strengthen the detection power of models because of their deep architecture and robustness.</w:t>
+      </w:r>
+    </w:p>
+    <w:p>
+      <w:pPr>
+        <w:jc w:val="left"/>
+        <w:rPr>
+          <w:sz w:val="24"/>
+          <w:szCs w:val="24"/>
+        </w:rPr>
+      </w:pPr>
+      <w:r>
+        <w:rPr>
+          <w:rtl w:val="0"/>
+        </w:rPr>
+      </w:r>
+    </w:p>
+    <w:p>
+      <w:pPr>
+        <w:jc w:val="left"/>
+        <w:rPr>
+          <w:sz w:val="24"/>
+          <w:szCs w:val="24"/>
+        </w:rPr>
+      </w:pPr>
+      <w:r>
+        <w:rPr>
+          <w:rtl w:val="0"/>
+        </w:rPr>
+      </w:r>
+    </w:p>
+    <w:p>
+      <w:pPr>
+        <w:jc w:val="center"/>
         <w:rPr>
           <w:sz w:val="20"/>
           <w:szCs w:val="20"/>
+        </w:rPr>
+      </w:pPr>
+      <w:r>
+        <w:rPr>
+          <w:rtl w:val="0"/>
+        </w:rPr>
+      </w:r>
+    </w:p>
+    <w:p>
+      <w:pPr>
+        <w:jc w:val="center"/>
+        <w:rPr>
+          <w:sz w:val="20"/>
+          <w:szCs w:val="20"/>
+        </w:rPr>
+      </w:pPr>
+      <w:r>
+        <w:rPr>
+          <w:sz w:val="24"/>
+          <w:szCs w:val="24"/>
+          <w:rtl w:val="0"/>
+        </w:rPr>
+        <w:t xml:space="preserve">VIII        C</w:t>
+      </w:r>
+      <w:r>
+        <w:rPr>
+          <w:sz w:val="20"/>
+          <w:szCs w:val="20"/>
           <w:rtl w:val="0"/>
         </w:rPr>
         <w:t xml:space="preserve">ONCLUSION</w:t>
       </w:r>
-      <w:r>
-        <w:rPr>
-          <w:rtl w:val="0"/>
-        </w:rPr>
-      </w:r>
     </w:p>
     <w:p>
       <w:pPr>
@@ -7730,8 +7779,11 @@
       </w:pPr>
       <w:r>
         <w:rPr>
-          <w:rtl w:val="0"/>
-        </w:rPr>
+          <w:sz w:val="24"/>
+          <w:szCs w:val="24"/>
+          <w:rtl w:val="0"/>
+        </w:rPr>
+        <w:t xml:space="preserve">In spite of the fact that ensemble methods can assist you with winning AI competition by formulating refined calculations and creating results with high accuracy, it is frequently not favored in the businesses where interpretability is more significant. Regardless, the adequacy of these techniques are unquestionable, and their advantages in proper applications can be gigantic. In fields, for example, medical care, even the littlest measure of progress in the exactness of ML calculations can be something really important.</w:t>
       </w:r>
     </w:p>
     <w:p>
@@ -8048,7 +8100,7 @@
         </w:rPr>
         <w:t xml:space="preserve">//</w:t>
       </w:r>
-      <w:hyperlink r:id="rId28">
+      <w:hyperlink r:id="rId27">
         <w:r>
           <w:rPr>
             <w:color w:val="1155cc"/>
@@ -8091,7 +8143,7 @@
         </w:rPr>
         <w:t xml:space="preserve">[3] </w:t>
       </w:r>
-      <w:hyperlink r:id="rId29">
+      <w:hyperlink r:id="rId28">
         <w:r>
           <w:rPr>
             <w:color w:val="1155cc"/>
@@ -8156,6 +8208,101 @@
     </w:p>
     <w:p>
       <w:pPr>
+        <w:jc w:val="both"/>
+        <w:rPr>
+          <w:color w:val="000000"/>
+          <w:sz w:val="24"/>
+          <w:szCs w:val="24"/>
+        </w:rPr>
+      </w:pPr>
+      <w:r>
+        <w:rPr>
+          <w:color w:val="000000"/>
+          <w:sz w:val="24"/>
+          <w:szCs w:val="24"/>
+          <w:rtl w:val="0"/>
+        </w:rPr>
+        <w:t xml:space="preserve">[6] L. Sun, Z. Li, Q. Yan, W. Srisa-an and Y. Pan, "SigPID: significant</w:t>
+      </w:r>
+    </w:p>
+    <w:p>
+      <w:pPr>
+        <w:jc w:val="both"/>
+        <w:rPr>
+          <w:color w:val="000000"/>
+          <w:sz w:val="24"/>
+          <w:szCs w:val="24"/>
+        </w:rPr>
+      </w:pPr>
+      <w:r>
+        <w:rPr>
+          <w:color w:val="000000"/>
+          <w:sz w:val="24"/>
+          <w:szCs w:val="24"/>
+          <w:rtl w:val="0"/>
+        </w:rPr>
+        <w:t xml:space="preserve">permission identification for android malware detection," 2016 11th</w:t>
+      </w:r>
+    </w:p>
+    <w:p>
+      <w:pPr>
+        <w:jc w:val="both"/>
+        <w:rPr>
+          <w:color w:val="000000"/>
+          <w:sz w:val="24"/>
+          <w:szCs w:val="24"/>
+        </w:rPr>
+      </w:pPr>
+      <w:r>
+        <w:rPr>
+          <w:color w:val="000000"/>
+          <w:sz w:val="24"/>
+          <w:szCs w:val="24"/>
+          <w:rtl w:val="0"/>
+        </w:rPr>
+        <w:t xml:space="preserve">International Conference on Malicious and Unwanted Software</w:t>
+      </w:r>
+    </w:p>
+    <w:p>
+      <w:pPr>
+        <w:jc w:val="both"/>
+        <w:rPr>
+          <w:color w:val="000000"/>
+          <w:sz w:val="24"/>
+          <w:szCs w:val="24"/>
+        </w:rPr>
+      </w:pPr>
+      <w:r>
+        <w:rPr>
+          <w:color w:val="000000"/>
+          <w:sz w:val="24"/>
+          <w:szCs w:val="24"/>
+          <w:rtl w:val="0"/>
+        </w:rPr>
+        <w:t xml:space="preserve">(MALWARE), Fajardo, 2016, pp. 1-8.</w:t>
+      </w:r>
+    </w:p>
+    <w:p>
+      <w:pPr>
+        <w:jc w:val="both"/>
+        <w:rPr>
+          <w:color w:val="000000"/>
+          <w:sz w:val="24"/>
+          <w:szCs w:val="24"/>
+        </w:rPr>
+      </w:pPr>
+      <w:r>
+        <w:rPr>
+          <w:color w:val="000000"/>
+          <w:sz w:val="24"/>
+          <w:szCs w:val="24"/>
+          <w:rtl w:val="0"/>
+        </w:rPr>
+        <w:t xml:space="preserve">[7]GoogleBouncer: http://blog.trendmicro.com/trendlabs-securityintelligence/a-look-at-google-bouncer/</w:t>
+      </w:r>
+    </w:p>
+    <w:p>
+      <w:pPr>
         <w:pBdr>
           <w:top w:space="0" w:sz="0" w:val="nil"/>
           <w:left w:space="0" w:sz="0" w:val="nil"/>
@@ -8163,7 +8310,6 @@
           <w:right w:space="0" w:sz="0" w:val="nil"/>
           <w:between w:space="0" w:sz="0" w:val="nil"/>
         </w:pBdr>
-        <w:jc w:val="both"/>
         <w:rPr>
           <w:color w:val="000000"/>
           <w:sz w:val="24"/>
@@ -8172,8 +8318,12 @@
       </w:pPr>
       <w:r>
         <w:rPr>
-          <w:rtl w:val="0"/>
-        </w:rPr>
+          <w:color w:val="000000"/>
+          <w:sz w:val="24"/>
+          <w:szCs w:val="24"/>
+          <w:rtl w:val="0"/>
+        </w:rPr>
+        <w:t xml:space="preserve">[8] [AndroidPRAGuardDataset]</w:t>
       </w:r>
     </w:p>
     <w:p>
@@ -8186,14 +8336,19 @@
           <w:between w:space="0" w:sz="0" w:val="nil"/>
         </w:pBdr>
         <w:rPr>
-          <w:sz w:val="24"/>
-          <w:szCs w:val="24"/>
-        </w:rPr>
-      </w:pPr>
-      <w:r>
-        <w:rPr>
-          <w:rtl w:val="0"/>
-        </w:rPr>
+          <w:color w:val="000000"/>
+          <w:sz w:val="24"/>
+          <w:szCs w:val="24"/>
+        </w:rPr>
+      </w:pPr>
+      <w:r>
+        <w:rPr>
+          <w:color w:val="000000"/>
+          <w:sz w:val="24"/>
+          <w:szCs w:val="24"/>
+          <w:rtl w:val="0"/>
+        </w:rPr>
+        <w:t xml:space="preserve">http://pralab.diee.unica.it/en/AndroidPRAGuardDataset</w:t>
       </w:r>
     </w:p>
     <w:p>
@@ -8206,14 +8361,19 @@
           <w:between w:space="0" w:sz="0" w:val="nil"/>
         </w:pBdr>
         <w:rPr>
-          <w:sz w:val="24"/>
-          <w:szCs w:val="24"/>
-        </w:rPr>
-      </w:pPr>
-      <w:r>
-        <w:rPr>
-          <w:rtl w:val="0"/>
-        </w:rPr>
+          <w:color w:val="000000"/>
+          <w:sz w:val="24"/>
+          <w:szCs w:val="24"/>
+        </w:rPr>
+      </w:pPr>
+      <w:r>
+        <w:rPr>
+          <w:color w:val="000000"/>
+          <w:sz w:val="24"/>
+          <w:szCs w:val="24"/>
+          <w:rtl w:val="0"/>
+        </w:rPr>
+        <w:t xml:space="preserve">[9]Li, X., Liu, J., Huo, Y., Zhang, R., &amp; Yao, Y. (2016, August). An Android malware detection method based on AndroidManifest file. In Cloud Computing and Intelligence Systems (CCIS), 2016 4th International Conference on (pp. 239-243). IEEE. </w:t>
       </w:r>
     </w:p>
     <w:p>
@@ -8227,6 +8387,245 @@
         </w:pBdr>
         <w:rPr>
           <w:color w:val="000000"/>
+          <w:sz w:val="24"/>
+          <w:szCs w:val="24"/>
+        </w:rPr>
+      </w:pPr>
+      <w:r>
+        <w:rPr>
+          <w:color w:val="000000"/>
+          <w:sz w:val="24"/>
+          <w:szCs w:val="24"/>
+          <w:rtl w:val="0"/>
+        </w:rPr>
+        <w:t xml:space="preserve">[10]Arora, A., &amp; Peddoju, S. K. (2017, January). Minimizing Network Traffic Features for Android Mobile Malware Detection. In Proceedings of the 18th International Conference on Distributed</w:t>
+      </w:r>
+    </w:p>
+    <w:p>
+      <w:pPr>
+        <w:pBdr>
+          <w:top w:space="0" w:sz="0" w:val="nil"/>
+          <w:left w:space="0" w:sz="0" w:val="nil"/>
+          <w:bottom w:space="0" w:sz="0" w:val="nil"/>
+          <w:right w:space="0" w:sz="0" w:val="nil"/>
+          <w:between w:space="0" w:sz="0" w:val="nil"/>
+        </w:pBdr>
+        <w:rPr>
+          <w:color w:val="000000"/>
+          <w:sz w:val="24"/>
+          <w:szCs w:val="24"/>
+        </w:rPr>
+      </w:pPr>
+      <w:r>
+        <w:rPr>
+          <w:color w:val="000000"/>
+          <w:sz w:val="24"/>
+          <w:szCs w:val="24"/>
+          <w:rtl w:val="0"/>
+        </w:rPr>
+        <w:t xml:space="preserve">Computing and Networking (p. 32). ACM. </w:t>
+      </w:r>
+    </w:p>
+    <w:p>
+      <w:pPr>
+        <w:pBdr>
+          <w:top w:space="0" w:sz="0" w:val="nil"/>
+          <w:left w:space="0" w:sz="0" w:val="nil"/>
+          <w:bottom w:space="0" w:sz="0" w:val="nil"/>
+          <w:right w:space="0" w:sz="0" w:val="nil"/>
+          <w:between w:space="0" w:sz="0" w:val="nil"/>
+        </w:pBdr>
+        <w:rPr>
+          <w:color w:val="000000"/>
+          <w:sz w:val="24"/>
+          <w:szCs w:val="24"/>
+        </w:rPr>
+      </w:pPr>
+      <w:r>
+        <w:rPr>
+          <w:color w:val="000000"/>
+          <w:sz w:val="24"/>
+          <w:szCs w:val="24"/>
+          <w:rtl w:val="0"/>
+        </w:rPr>
+        <w:t xml:space="preserve">[11]Wang, K., Song, T., &amp; Liang, A. (2016, December). Mmda: Metadata Based Malware Detection on Android. In Computational Intelligence and Security (CIS), 2016 12th International Conference</w:t>
+      </w:r>
+    </w:p>
+    <w:p>
+      <w:pPr>
+        <w:pBdr>
+          <w:top w:space="0" w:sz="0" w:val="nil"/>
+          <w:left w:space="0" w:sz="0" w:val="nil"/>
+          <w:bottom w:space="0" w:sz="0" w:val="nil"/>
+          <w:right w:space="0" w:sz="0" w:val="nil"/>
+          <w:between w:space="0" w:sz="0" w:val="nil"/>
+        </w:pBdr>
+        <w:rPr>
+          <w:color w:val="000000"/>
+          <w:sz w:val="24"/>
+          <w:szCs w:val="24"/>
+        </w:rPr>
+      </w:pPr>
+      <w:r>
+        <w:rPr>
+          <w:color w:val="000000"/>
+          <w:sz w:val="24"/>
+          <w:szCs w:val="24"/>
+          <w:rtl w:val="0"/>
+        </w:rPr>
+        <w:t xml:space="preserve">on (pp. 598-602). IEEE. </w:t>
+      </w:r>
+    </w:p>
+    <w:p>
+      <w:pPr>
+        <w:pBdr>
+          <w:top w:space="0" w:sz="0" w:val="nil"/>
+          <w:left w:space="0" w:sz="0" w:val="nil"/>
+          <w:bottom w:space="0" w:sz="0" w:val="nil"/>
+          <w:right w:space="0" w:sz="0" w:val="nil"/>
+          <w:between w:space="0" w:sz="0" w:val="nil"/>
+        </w:pBdr>
+        <w:rPr>
+          <w:color w:val="000000"/>
+          <w:sz w:val="24"/>
+          <w:szCs w:val="24"/>
+        </w:rPr>
+      </w:pPr>
+      <w:r>
+        <w:rPr>
+          <w:color w:val="000000"/>
+          <w:sz w:val="24"/>
+          <w:szCs w:val="24"/>
+          <w:rtl w:val="0"/>
+        </w:rPr>
+        <w:t xml:space="preserve">[12]Alatwi, H. A. (2016). Android malware detection using categorybased machine learning classifiers. Rochester Institute of Technology</w:t>
+      </w:r>
+    </w:p>
+    <w:p>
+      <w:pPr>
+        <w:pBdr>
+          <w:top w:space="0" w:sz="0" w:val="nil"/>
+          <w:left w:space="0" w:sz="0" w:val="nil"/>
+          <w:bottom w:space="0" w:sz="0" w:val="nil"/>
+          <w:right w:space="0" w:sz="0" w:val="nil"/>
+          <w:between w:space="0" w:sz="0" w:val="nil"/>
+        </w:pBdr>
+        <w:rPr>
+          <w:sz w:val="24"/>
+          <w:szCs w:val="24"/>
+        </w:rPr>
+      </w:pPr>
+      <w:r>
+        <w:rPr>
+          <w:sz w:val="24"/>
+          <w:szCs w:val="24"/>
+          <w:rtl w:val="0"/>
+        </w:rPr>
+        <w:t xml:space="preserve">[13] Sayfullina, L., Eirola, E., Komashinsky, D., Palumbo, P., &amp; Karhunen, J. (2016, December). Android Malware Detection: Building Useful Representations. In Machine Learning and Applications (ICMLA), 2016 15th IEEE International Conference on (pp. 201-206). IEEE.</w:t>
+      </w:r>
+    </w:p>
+    <w:p>
+      <w:pPr>
+        <w:pBdr>
+          <w:top w:space="0" w:sz="0" w:val="nil"/>
+          <w:left w:space="0" w:sz="0" w:val="nil"/>
+          <w:bottom w:space="0" w:sz="0" w:val="nil"/>
+          <w:right w:space="0" w:sz="0" w:val="nil"/>
+          <w:between w:space="0" w:sz="0" w:val="nil"/>
+        </w:pBdr>
+        <w:rPr>
+          <w:sz w:val="24"/>
+          <w:szCs w:val="24"/>
+        </w:rPr>
+      </w:pPr>
+      <w:r>
+        <w:rPr>
+          <w:sz w:val="24"/>
+          <w:szCs w:val="24"/>
+          <w:rtl w:val="0"/>
+        </w:rPr>
+        <w:t xml:space="preserve">[14] Zhang, H., Cole, Y., Ge, L., Wei, S., Yu, W., Lu, C., ... &amp; Pham, K.</w:t>
+      </w:r>
+    </w:p>
+    <w:p>
+      <w:pPr>
+        <w:pBdr>
+          <w:top w:space="0" w:sz="0" w:val="nil"/>
+          <w:left w:space="0" w:sz="0" w:val="nil"/>
+          <w:bottom w:space="0" w:sz="0" w:val="nil"/>
+          <w:right w:space="0" w:sz="0" w:val="nil"/>
+          <w:between w:space="0" w:sz="0" w:val="nil"/>
+        </w:pBdr>
+        <w:rPr>
+          <w:sz w:val="24"/>
+          <w:szCs w:val="24"/>
+        </w:rPr>
+      </w:pPr>
+      <w:r>
+        <w:rPr>
+          <w:sz w:val="24"/>
+          <w:szCs w:val="24"/>
+          <w:rtl w:val="0"/>
+        </w:rPr>
+        <w:t xml:space="preserve">D. (2016). ScanMe mobile: a cloud-based Android malware analysis service. ACM SIGAPP Applied Computing Review, 16(1), 36-49</w:t>
+      </w:r>
+    </w:p>
+    <w:p>
+      <w:pPr>
+        <w:pBdr>
+          <w:top w:space="0" w:sz="0" w:val="nil"/>
+          <w:left w:space="0" w:sz="0" w:val="nil"/>
+          <w:bottom w:space="0" w:sz="0" w:val="nil"/>
+          <w:right w:space="0" w:sz="0" w:val="nil"/>
+          <w:between w:space="0" w:sz="0" w:val="nil"/>
+        </w:pBdr>
+        <w:rPr>
+          <w:sz w:val="24"/>
+          <w:szCs w:val="24"/>
+        </w:rPr>
+      </w:pPr>
+      <w:r>
+        <w:rPr>
+          <w:sz w:val="24"/>
+          <w:szCs w:val="24"/>
+          <w:rtl w:val="0"/>
+        </w:rPr>
+        <w:t xml:space="preserve">[15] Sujithra, M., and G. Padmavathi. "Research Article Enhanced Permission Based Malware Detection in Mobile Devices Using Optimized Random Forest Classifier with PSO-GA." (2016).</w:t>
+      </w:r>
+    </w:p>
+    <w:p>
+      <w:pPr>
+        <w:pBdr>
+          <w:top w:space="0" w:sz="0" w:val="nil"/>
+          <w:left w:space="0" w:sz="0" w:val="nil"/>
+          <w:bottom w:space="0" w:sz="0" w:val="nil"/>
+          <w:right w:space="0" w:sz="0" w:val="nil"/>
+          <w:between w:space="0" w:sz="0" w:val="nil"/>
+        </w:pBdr>
+        <w:rPr>
+          <w:sz w:val="24"/>
+          <w:szCs w:val="24"/>
+        </w:rPr>
+      </w:pPr>
+      <w:r>
+        <w:rPr>
+          <w:sz w:val="24"/>
+          <w:szCs w:val="24"/>
+          <w:rtl w:val="0"/>
+        </w:rPr>
+        <w:t xml:space="preserve">[16] L. Sun, Z. Li, Q. Yan, W. Srisa-an and Y. Pan, "SigPID: significant permission identification for android malware detection," 2016 11th International Conference on Malicious and Unwanted Software (MALWARE), Fajardo, 2016, pp. 1-8.</w:t>
+      </w:r>
+    </w:p>
+    <w:p>
+      <w:pPr>
+        <w:pBdr>
+          <w:top w:space="0" w:sz="0" w:val="nil"/>
+          <w:left w:space="0" w:sz="0" w:val="nil"/>
+          <w:bottom w:space="0" w:sz="0" w:val="nil"/>
+          <w:right w:space="0" w:sz="0" w:val="nil"/>
+          <w:between w:space="0" w:sz="0" w:val="nil"/>
+        </w:pBdr>
+        <w:rPr>
           <w:sz w:val="24"/>
           <w:szCs w:val="24"/>
         </w:rPr>
@@ -10525,7 +10924,7 @@
 
 <file path=customXML/item1.xml><?xml version="1.0" encoding="utf-8"?>
 <go:gDocsCustomXmlDataStorage xmlns:go="http://customooxmlschemas.google.com/" xmlns:r="http://schemas.openxmlformats.org/officeDocument/2006/relationships">
-  <go:docsCustomData xmlns:go="http://customooxmlschemas.google.com/" roundtripDataSignature="AMtx7mhkQsFxv8SPxcCSVuYUWUr+64dJBA==">AMUW2mXmXDEQHbBWYyz5ralNe1ku/9pbh6LRFrpnr536Vn7bt4h4pwU8yIbg06p4/YaNS1lJpOGE4wa2ZeXfph1FZ+iHUjYpBghsR+jHzbppTNzZEpyj1kU=</go:docsCustomData>
+  <go:docsCustomData xmlns:go="http://customooxmlschemas.google.com/" roundtripDataSignature="AMtx7mhkQsFxv8SPxcCSVuYUWUr+64dJBA==">AMUW2mWFGL5n3HpBQHBw9q/C6hi0pEY9ZI5B+iGYNs1EfgLTK+EVVCeifbB14tumD1UtfMgRRQnzNM2ztOot1WRA8QOZeMmxdQeVb3PFghjK48YB2u7viwI=</go:docsCustomData>
 </go:gDocsCustomXmlDataStorage>
 </file>
 

</xml_diff>